<commit_message>
rapport terminé + url du github corrigée
</commit_message>
<xml_diff>
--- a/RAPPORT_IAE_CHEVALIER_GARCON.docx
+++ b/RAPPORT_IAE_CHEVALIER_GARCON.docx
@@ -1027,7 +1027,7 @@
         <w:pStyle w:val="En-ttedetabledesmatires"/>
       </w:pPr>
       <w:bookmarkStart w:id="0" w:name="_Toc444190865"/>
-      <w:bookmarkStart w:id="1" w:name="_Toc478652949"/>
+      <w:bookmarkStart w:id="1" w:name="_Toc478655334"/>
       <w:r>
         <w:lastRenderedPageBreak/>
         <w:t xml:space="preserve">Table des figures et </w:t>
@@ -1070,7 +1070,7 @@
         </w:rPr>
         <w:fldChar w:fldCharType="separate"/>
       </w:r>
-      <w:hyperlink w:anchor="_Toc478652946" w:history="1">
+      <w:hyperlink w:anchor="_Toc478655330" w:history="1">
         <w:r>
           <w:rPr>
             <w:rStyle w:val="Lienhypertexte"/>
@@ -1097,7 +1097,7 @@
             <w:noProof/>
             <w:webHidden/>
           </w:rPr>
-          <w:instrText xml:space="preserve"> PAGEREF _Toc478652946 \h </w:instrText>
+          <w:instrText xml:space="preserve"> PAGEREF _Toc478655330 \h </w:instrText>
         </w:r>
         <w:r>
           <w:rPr>
@@ -1143,7 +1143,7 @@
           <w:szCs w:val="22"/>
         </w:rPr>
       </w:pPr>
-      <w:hyperlink w:anchor="_Toc478652947" w:history="1">
+      <w:hyperlink w:anchor="_Toc478655331" w:history="1">
         <w:r>
           <w:rPr>
             <w:rStyle w:val="Lienhypertexte"/>
@@ -1170,7 +1170,7 @@
             <w:noProof/>
             <w:webHidden/>
           </w:rPr>
-          <w:instrText xml:space="preserve"> PAGEREF _Toc478652947 \h </w:instrText>
+          <w:instrText xml:space="preserve"> PAGEREF _Toc478655331 \h </w:instrText>
         </w:r>
         <w:r>
           <w:rPr>
@@ -1216,7 +1216,7 @@
           <w:szCs w:val="22"/>
         </w:rPr>
       </w:pPr>
-      <w:hyperlink w:anchor="_Toc478652948" w:history="1">
+      <w:hyperlink w:anchor="_Toc478655332" w:history="1">
         <w:r>
           <w:rPr>
             <w:rStyle w:val="Lienhypertexte"/>
@@ -1243,7 +1243,7 @@
             <w:noProof/>
             <w:webHidden/>
           </w:rPr>
-          <w:instrText xml:space="preserve"> PAGEREF _Toc478652948 \h </w:instrText>
+          <w:instrText xml:space="preserve"> PAGEREF _Toc478655332 \h </w:instrText>
         </w:r>
         <w:r>
           <w:rPr>
@@ -1276,6 +1276,79 @@
     </w:p>
     <w:p>
       <w:pPr>
+        <w:pStyle w:val="Tabledesillustrations"/>
+        <w:tabs>
+          <w:tab w:val="right" w:leader="dot" w:pos="9062"/>
+        </w:tabs>
+        <w:rPr>
+          <w:rFonts w:asciiTheme="minorHAnsi" w:eastAsiaTheme="minorEastAsia" w:hAnsiTheme="minorHAnsi"/>
+          <w:caps w:val="0"/>
+          <w:noProof/>
+          <w:color w:val="auto"/>
+          <w:sz w:val="22"/>
+          <w:szCs w:val="22"/>
+        </w:rPr>
+      </w:pPr>
+      <w:hyperlink w:anchor="_Toc478655333" w:history="1">
+        <w:r>
+          <w:rPr>
+            <w:rStyle w:val="Lienhypertexte"/>
+            <w:noProof/>
+          </w:rPr>
+          <w:t>Figure 4 - Script de déploiement (deploy.sh)</w:t>
+        </w:r>
+        <w:r>
+          <w:rPr>
+            <w:noProof/>
+            <w:webHidden/>
+          </w:rPr>
+          <w:tab/>
+        </w:r>
+        <w:r>
+          <w:rPr>
+            <w:noProof/>
+            <w:webHidden/>
+          </w:rPr>
+          <w:fldChar w:fldCharType="begin"/>
+        </w:r>
+        <w:r>
+          <w:rPr>
+            <w:noProof/>
+            <w:webHidden/>
+          </w:rPr>
+          <w:instrText xml:space="preserve"> PAGEREF _Toc478655333 \h </w:instrText>
+        </w:r>
+        <w:r>
+          <w:rPr>
+            <w:noProof/>
+            <w:webHidden/>
+          </w:rPr>
+        </w:r>
+        <w:r>
+          <w:rPr>
+            <w:noProof/>
+            <w:webHidden/>
+          </w:rPr>
+          <w:fldChar w:fldCharType="separate"/>
+        </w:r>
+        <w:r>
+          <w:rPr>
+            <w:noProof/>
+            <w:webHidden/>
+          </w:rPr>
+          <w:t>8</w:t>
+        </w:r>
+        <w:r>
+          <w:rPr>
+            <w:noProof/>
+            <w:webHidden/>
+          </w:rPr>
+          <w:fldChar w:fldCharType="end"/>
+        </w:r>
+      </w:hyperlink>
+    </w:p>
+    <w:p>
+      <w:pPr>
         <w:pStyle w:val="VIDE"/>
       </w:pPr>
       <w:r>
@@ -1283,7 +1356,7 @@
       </w:r>
       <w:bookmarkEnd w:id="0"/>
     </w:p>
-    <w:bookmarkStart w:id="2" w:name="_Toc478652950" w:displacedByCustomXml="next"/>
+    <w:bookmarkStart w:id="2" w:name="_Toc478655335" w:displacedByCustomXml="next"/>
     <w:sdt>
       <w:sdtPr>
         <w:rPr>
@@ -1343,7 +1416,7 @@
           <w:r>
             <w:fldChar w:fldCharType="separate"/>
           </w:r>
-          <w:hyperlink w:anchor="_Toc478652949" w:history="1">
+          <w:hyperlink w:anchor="_Toc478655334" w:history="1">
             <w:r>
               <w:rPr>
                 <w:rStyle w:val="Lienhypertexte"/>
@@ -1370,7 +1443,7 @@
                 <w:noProof/>
                 <w:webHidden/>
               </w:rPr>
-              <w:instrText xml:space="preserve"> PAGEREF _Toc478652949 \h </w:instrText>
+              <w:instrText xml:space="preserve"> PAGEREF _Toc478655334 \h </w:instrText>
             </w:r>
             <w:r>
               <w:rPr>
@@ -1415,7 +1488,7 @@
               <w:szCs w:val="22"/>
             </w:rPr>
           </w:pPr>
-          <w:hyperlink w:anchor="_Toc478652950" w:history="1">
+          <w:hyperlink w:anchor="_Toc478655335" w:history="1">
             <w:r>
               <w:rPr>
                 <w:rStyle w:val="Lienhypertexte"/>
@@ -1442,7 +1515,7 @@
                 <w:noProof/>
                 <w:webHidden/>
               </w:rPr>
-              <w:instrText xml:space="preserve"> PAGEREF _Toc478652950 \h </w:instrText>
+              <w:instrText xml:space="preserve"> PAGEREF _Toc478655335 \h </w:instrText>
             </w:r>
             <w:r>
               <w:rPr>
@@ -1487,7 +1560,7 @@
               <w:szCs w:val="22"/>
             </w:rPr>
           </w:pPr>
-          <w:hyperlink w:anchor="_Toc478652951" w:history="1">
+          <w:hyperlink w:anchor="_Toc478655336" w:history="1">
             <w:r>
               <w:rPr>
                 <w:rStyle w:val="Lienhypertexte"/>
@@ -1514,7 +1587,7 @@
                 <w:noProof/>
                 <w:webHidden/>
               </w:rPr>
-              <w:instrText xml:space="preserve"> PAGEREF _Toc478652951 \h </w:instrText>
+              <w:instrText xml:space="preserve"> PAGEREF _Toc478655336 \h </w:instrText>
             </w:r>
             <w:r>
               <w:rPr>
@@ -1560,7 +1633,7 @@
               <w:szCs w:val="22"/>
             </w:rPr>
           </w:pPr>
-          <w:hyperlink w:anchor="_Toc478652952" w:history="1">
+          <w:hyperlink w:anchor="_Toc478655337" w:history="1">
             <w:r>
               <w:rPr>
                 <w:rStyle w:val="Lienhypertexte"/>
@@ -1604,7 +1677,7 @@
                 <w:noProof/>
                 <w:webHidden/>
               </w:rPr>
-              <w:instrText xml:space="preserve"> PAGEREF _Toc478652952 \h </w:instrText>
+              <w:instrText xml:space="preserve"> PAGEREF _Toc478655337 \h </w:instrText>
             </w:r>
             <w:r>
               <w:rPr>
@@ -1650,7 +1723,7 @@
               <w:szCs w:val="22"/>
             </w:rPr>
           </w:pPr>
-          <w:hyperlink w:anchor="_Toc478652953" w:history="1">
+          <w:hyperlink w:anchor="_Toc478655338" w:history="1">
             <w:r>
               <w:rPr>
                 <w:rStyle w:val="Lienhypertexte"/>
@@ -1694,7 +1767,7 @@
                 <w:noProof/>
                 <w:webHidden/>
               </w:rPr>
-              <w:instrText xml:space="preserve"> PAGEREF _Toc478652953 \h </w:instrText>
+              <w:instrText xml:space="preserve"> PAGEREF _Toc478655338 \h </w:instrText>
             </w:r>
             <w:r>
               <w:rPr>
@@ -1740,7 +1813,7 @@
               <w:szCs w:val="22"/>
             </w:rPr>
           </w:pPr>
-          <w:hyperlink w:anchor="_Toc478652954" w:history="1">
+          <w:hyperlink w:anchor="_Toc478655339" w:history="1">
             <w:r>
               <w:rPr>
                 <w:rStyle w:val="Lienhypertexte"/>
@@ -1784,7 +1857,7 @@
                 <w:noProof/>
                 <w:webHidden/>
               </w:rPr>
-              <w:instrText xml:space="preserve"> PAGEREF _Toc478652954 \h </w:instrText>
+              <w:instrText xml:space="preserve"> PAGEREF _Toc478655339 \h </w:instrText>
             </w:r>
             <w:r>
               <w:rPr>
@@ -1830,7 +1903,7 @@
               <w:szCs w:val="22"/>
             </w:rPr>
           </w:pPr>
-          <w:hyperlink w:anchor="_Toc478652955" w:history="1">
+          <w:hyperlink w:anchor="_Toc478655340" w:history="1">
             <w:r>
               <w:rPr>
                 <w:rStyle w:val="Lienhypertexte"/>
@@ -1874,7 +1947,7 @@
                 <w:noProof/>
                 <w:webHidden/>
               </w:rPr>
-              <w:instrText xml:space="preserve"> PAGEREF _Toc478652955 \h </w:instrText>
+              <w:instrText xml:space="preserve"> PAGEREF _Toc478655340 \h </w:instrText>
             </w:r>
             <w:r>
               <w:rPr>
@@ -1920,7 +1993,7 @@
               <w:szCs w:val="22"/>
             </w:rPr>
           </w:pPr>
-          <w:hyperlink w:anchor="_Toc478652956" w:history="1">
+          <w:hyperlink w:anchor="_Toc478655341" w:history="1">
             <w:r>
               <w:rPr>
                 <w:rStyle w:val="Lienhypertexte"/>
@@ -1964,7 +2037,7 @@
                 <w:noProof/>
                 <w:webHidden/>
               </w:rPr>
-              <w:instrText xml:space="preserve"> PAGEREF _Toc478652956 \h </w:instrText>
+              <w:instrText xml:space="preserve"> PAGEREF _Toc478655341 \h </w:instrText>
             </w:r>
             <w:r>
               <w:rPr>
@@ -2009,7 +2082,7 @@
               <w:szCs w:val="22"/>
             </w:rPr>
           </w:pPr>
-          <w:hyperlink w:anchor="_Toc478652957" w:history="1">
+          <w:hyperlink w:anchor="_Toc478655342" w:history="1">
             <w:r>
               <w:rPr>
                 <w:rStyle w:val="Lienhypertexte"/>
@@ -2036,7 +2109,7 @@
                 <w:noProof/>
                 <w:webHidden/>
               </w:rPr>
-              <w:instrText xml:space="preserve"> PAGEREF _Toc478652957 \h </w:instrText>
+              <w:instrText xml:space="preserve"> PAGEREF _Toc478655342 \h </w:instrText>
             </w:r>
             <w:r>
               <w:rPr>
@@ -2056,7 +2129,7 @@
                 <w:noProof/>
                 <w:webHidden/>
               </w:rPr>
-              <w:t>9</w:t>
+              <w:t>10</w:t>
             </w:r>
             <w:r>
               <w:rPr>
@@ -2096,7 +2169,7 @@
       <w:pPr>
         <w:pStyle w:val="En-ttedetabledesmatires"/>
       </w:pPr>
-      <w:bookmarkStart w:id="4" w:name="_Toc478652951"/>
+      <w:bookmarkStart w:id="4" w:name="_Toc478655336"/>
       <w:r>
         <w:lastRenderedPageBreak/>
         <w:t>Introduction</w:t>
@@ -2125,7 +2198,7 @@
       <w:pPr>
         <w:pStyle w:val="Titre1"/>
       </w:pPr>
-      <w:bookmarkStart w:id="5" w:name="_Toc478652952"/>
+      <w:bookmarkStart w:id="5" w:name="_Toc478655337"/>
       <w:r>
         <w:lastRenderedPageBreak/>
         <w:t>Analyse</w:t>
@@ -2363,7 +2436,7 @@
           <v:shape id="_x0000_i1025" type="#_x0000_t75" style="width:200.25pt;height:213.75pt" o:ole="">
             <v:imagedata r:id="rId14" o:title=""/>
           </v:shape>
-          <o:OLEObject Type="Embed" ProgID="Visio.Drawing.15" ShapeID="_x0000_i1025" DrawAspect="Content" ObjectID="_1552394807" r:id="rId15"/>
+          <o:OLEObject Type="Embed" ProgID="Visio.Drawing.15" ShapeID="_x0000_i1025" DrawAspect="Content" ObjectID="_1552397241" r:id="rId15"/>
         </w:object>
       </w:r>
     </w:p>
@@ -2372,7 +2445,7 @@
         <w:pStyle w:val="Lgende"/>
       </w:pPr>
       <w:bookmarkStart w:id="6" w:name="_Ref478645536"/>
-      <w:bookmarkStart w:id="7" w:name="_Toc478652946"/>
+      <w:bookmarkStart w:id="7" w:name="_Toc478655330"/>
       <w:r>
         <w:t xml:space="preserve">Figure </w:t>
       </w:r>
@@ -2493,7 +2566,7 @@
           <v:shape id="_x0000_i1033" type="#_x0000_t75" style="width:453pt;height:207pt" o:ole="">
             <v:imagedata r:id="rId16" o:title=""/>
           </v:shape>
-          <o:OLEObject Type="Embed" ProgID="Visio.Drawing.15" ShapeID="_x0000_i1033" DrawAspect="Content" ObjectID="_1552394808" r:id="rId17"/>
+          <o:OLEObject Type="Embed" ProgID="Visio.Drawing.15" ShapeID="_x0000_i1033" DrawAspect="Content" ObjectID="_1552397242" r:id="rId17"/>
         </w:object>
       </w:r>
     </w:p>
@@ -2502,7 +2575,7 @@
         <w:pStyle w:val="Lgende"/>
       </w:pPr>
       <w:bookmarkStart w:id="8" w:name="_Ref478647132"/>
-      <w:bookmarkStart w:id="9" w:name="_Toc478652947"/>
+      <w:bookmarkStart w:id="9" w:name="_Toc478655331"/>
       <w:r>
         <w:t xml:space="preserve">Figure </w:t>
       </w:r>
@@ -2555,7 +2628,7 @@
       <w:pPr>
         <w:pStyle w:val="Titre1"/>
       </w:pPr>
-      <w:bookmarkStart w:id="10" w:name="_Toc478652953"/>
+      <w:bookmarkStart w:id="10" w:name="_Toc478655338"/>
       <w:r>
         <w:lastRenderedPageBreak/>
         <w:t>Conception</w:t>
@@ -2571,7 +2644,7 @@
       <w:pPr>
         <w:pStyle w:val="Titre2"/>
       </w:pPr>
-      <w:bookmarkStart w:id="11" w:name="_Toc478652954"/>
+      <w:bookmarkStart w:id="11" w:name="_Toc478655339"/>
       <w:r>
         <w:t>Métaprogrammation</w:t>
       </w:r>
@@ -6538,7 +6611,7 @@
         <w:pStyle w:val="Lgende"/>
       </w:pPr>
       <w:bookmarkStart w:id="12" w:name="_Ref478649536"/>
-      <w:bookmarkStart w:id="13" w:name="_Toc478652948"/>
+      <w:bookmarkStart w:id="13" w:name="_Toc478655332"/>
       <w:r>
         <w:lastRenderedPageBreak/>
         <w:t xml:space="preserve">Figure </w:t>
@@ -6596,7 +6669,7 @@
       <w:pPr>
         <w:pStyle w:val="Titre2"/>
       </w:pPr>
-      <w:bookmarkStart w:id="14" w:name="_Toc478652955"/>
+      <w:bookmarkStart w:id="14" w:name="_Toc478655340"/>
       <w:r>
         <w:t>Méthodes et outils</w:t>
       </w:r>
@@ -6639,7 +6712,7 @@
       <w:pPr>
         <w:pStyle w:val="Titre1"/>
       </w:pPr>
-      <w:bookmarkStart w:id="15" w:name="_Toc478652956"/>
+      <w:bookmarkStart w:id="15" w:name="_Toc478655341"/>
       <w:r>
         <w:lastRenderedPageBreak/>
         <w:t>Résultat</w:t>
@@ -6648,27 +6721,2910 @@
     </w:p>
     <w:p>
       <w:r>
-        <w:t xml:space="preserve">Présentation du script de </w:t>
-      </w:r>
-      <w:r>
-        <w:t>déploiement</w:t>
-      </w:r>
-      <w:r>
-        <w:t xml:space="preserve"> + Tests et utilisation du service</w:t>
-      </w:r>
-      <w:bookmarkStart w:id="16" w:name="_GoBack"/>
+        <w:t xml:space="preserve">Nous avons créé un script bash </w:t>
+      </w:r>
+      <w:r>
+        <w:t>(</w:t>
+      </w:r>
+      <w:r>
+        <w:fldChar w:fldCharType="begin"/>
+      </w:r>
+      <w:r>
+        <w:instrText xml:space="preserve"> REF _Ref478653753 \h </w:instrText>
+      </w:r>
+      <w:r>
+        <w:fldChar w:fldCharType="separate"/>
+      </w:r>
+      <w:r>
+        <w:t xml:space="preserve">Figure </w:t>
+      </w:r>
+      <w:r>
+        <w:rPr>
+          <w:noProof/>
+        </w:rPr>
+        <w:t>4</w:t>
+      </w:r>
+      <w:r>
+        <w:fldChar w:fldCharType="end"/>
+      </w:r>
+      <w:r>
+        <w:t xml:space="preserve">) </w:t>
+      </w:r>
+      <w:r>
+        <w:t xml:space="preserve">qui permet </w:t>
+      </w:r>
+      <w:r>
+        <w:t>d’installer toutes les dépendances, télécharger le projet configurer le serveur, générer l’application, la déployer, la tester et générer la documentation et les rapports de tests.</w:t>
+      </w:r>
+    </w:p>
+    <w:tbl>
+      <w:tblPr>
+        <w:tblStyle w:val="Grilledutableau"/>
+        <w:tblW w:w="0" w:type="auto"/>
+        <w:tblLook w:val="04A0" w:firstRow="1" w:lastRow="0" w:firstColumn="1" w:lastColumn="0" w:noHBand="0" w:noVBand="1"/>
+      </w:tblPr>
+      <w:tblGrid>
+        <w:gridCol w:w="9062"/>
+      </w:tblGrid>
+      <w:tr>
+        <w:tc>
+          <w:tcPr>
+            <w:tcW w:w="9062" w:type="dxa"/>
+          </w:tcPr>
+          <w:p>
+            <w:pPr>
+              <w:shd w:val="clear" w:color="auto" w:fill="FFFFFF"/>
+              <w:jc w:val="left"/>
+              <w:rPr>
+                <w:rFonts w:ascii="Courier New" w:eastAsia="Times New Roman" w:hAnsi="Courier New" w:cs="Courier New"/>
+                <w:color w:val="000000"/>
+                <w:sz w:val="20"/>
+                <w:szCs w:val="20"/>
+                <w:lang w:val="en-US"/>
+              </w:rPr>
+            </w:pPr>
+            <w:proofErr w:type="gramStart"/>
+            <w:r>
+              <w:rPr>
+                <w:rFonts w:ascii="Courier New" w:eastAsia="Times New Roman" w:hAnsi="Courier New" w:cs="Courier New"/>
+                <w:color w:val="008000"/>
+                <w:sz w:val="20"/>
+                <w:szCs w:val="20"/>
+                <w:lang w:val="en-US"/>
+              </w:rPr>
+              <w:t>#!/</w:t>
+            </w:r>
+            <w:proofErr w:type="gramEnd"/>
+            <w:r>
+              <w:rPr>
+                <w:rFonts w:ascii="Courier New" w:eastAsia="Times New Roman" w:hAnsi="Courier New" w:cs="Courier New"/>
+                <w:color w:val="008000"/>
+                <w:sz w:val="20"/>
+                <w:szCs w:val="20"/>
+                <w:lang w:val="en-US"/>
+              </w:rPr>
+              <w:t>bin/bash</w:t>
+            </w:r>
+          </w:p>
+          <w:p>
+            <w:pPr>
+              <w:shd w:val="clear" w:color="auto" w:fill="FFFFFF"/>
+              <w:jc w:val="left"/>
+              <w:rPr>
+                <w:rFonts w:ascii="Courier New" w:eastAsia="Times New Roman" w:hAnsi="Courier New" w:cs="Courier New"/>
+                <w:color w:val="000000"/>
+                <w:sz w:val="20"/>
+                <w:szCs w:val="20"/>
+                <w:lang w:val="en-US"/>
+              </w:rPr>
+            </w:pPr>
+          </w:p>
+          <w:p>
+            <w:pPr>
+              <w:shd w:val="clear" w:color="auto" w:fill="FFFFFF"/>
+              <w:jc w:val="left"/>
+              <w:rPr>
+                <w:rFonts w:ascii="Courier New" w:eastAsia="Times New Roman" w:hAnsi="Courier New" w:cs="Courier New"/>
+                <w:color w:val="000000"/>
+                <w:sz w:val="20"/>
+                <w:szCs w:val="20"/>
+                <w:lang w:val="en-US"/>
+              </w:rPr>
+            </w:pPr>
+            <w:r>
+              <w:rPr>
+                <w:rFonts w:ascii="Courier New" w:eastAsia="Times New Roman" w:hAnsi="Courier New" w:cs="Courier New"/>
+                <w:color w:val="008000"/>
+                <w:sz w:val="20"/>
+                <w:szCs w:val="20"/>
+                <w:lang w:val="en-US"/>
+              </w:rPr>
+              <w:t># updating system only if needed</w:t>
+            </w:r>
+          </w:p>
+          <w:p>
+            <w:pPr>
+              <w:shd w:val="clear" w:color="auto" w:fill="FFFFFF"/>
+              <w:jc w:val="left"/>
+              <w:rPr>
+                <w:rFonts w:ascii="Courier New" w:eastAsia="Times New Roman" w:hAnsi="Courier New" w:cs="Courier New"/>
+                <w:color w:val="000000"/>
+                <w:sz w:val="20"/>
+                <w:szCs w:val="20"/>
+                <w:lang w:val="en-US"/>
+              </w:rPr>
+            </w:pPr>
+            <w:r>
+              <w:rPr>
+                <w:rFonts w:ascii="Courier New" w:eastAsia="Times New Roman" w:hAnsi="Courier New" w:cs="Courier New"/>
+                <w:color w:val="000000"/>
+                <w:sz w:val="20"/>
+                <w:szCs w:val="20"/>
+                <w:lang w:val="en-US"/>
+              </w:rPr>
+              <w:t xml:space="preserve">apt-get update </w:t>
+            </w:r>
+            <w:r>
+              <w:rPr>
+                <w:rFonts w:ascii="Courier New" w:eastAsia="Times New Roman" w:hAnsi="Courier New" w:cs="Courier New"/>
+                <w:b/>
+                <w:bCs/>
+                <w:color w:val="804000"/>
+                <w:sz w:val="20"/>
+                <w:szCs w:val="20"/>
+                <w:lang w:val="en-US"/>
+              </w:rPr>
+              <w:t>-</w:t>
+            </w:r>
+            <w:r>
+              <w:rPr>
+                <w:rFonts w:ascii="Courier New" w:eastAsia="Times New Roman" w:hAnsi="Courier New" w:cs="Courier New"/>
+                <w:color w:val="000000"/>
+                <w:sz w:val="20"/>
+                <w:szCs w:val="20"/>
+                <w:lang w:val="en-US"/>
+              </w:rPr>
+              <w:t xml:space="preserve">y </w:t>
+            </w:r>
+            <w:r>
+              <w:rPr>
+                <w:rFonts w:ascii="Courier New" w:eastAsia="Times New Roman" w:hAnsi="Courier New" w:cs="Courier New"/>
+                <w:b/>
+                <w:bCs/>
+                <w:color w:val="804000"/>
+                <w:sz w:val="20"/>
+                <w:szCs w:val="20"/>
+                <w:lang w:val="en-US"/>
+              </w:rPr>
+              <w:t>-</w:t>
+            </w:r>
+            <w:r>
+              <w:rPr>
+                <w:rFonts w:ascii="Courier New" w:eastAsia="Times New Roman" w:hAnsi="Courier New" w:cs="Courier New"/>
+                <w:color w:val="000000"/>
+                <w:sz w:val="20"/>
+                <w:szCs w:val="20"/>
+                <w:lang w:val="en-US"/>
+              </w:rPr>
+              <w:t>qq</w:t>
+            </w:r>
+          </w:p>
+          <w:p>
+            <w:pPr>
+              <w:shd w:val="clear" w:color="auto" w:fill="FFFFFF"/>
+              <w:jc w:val="left"/>
+              <w:rPr>
+                <w:rFonts w:ascii="Courier New" w:eastAsia="Times New Roman" w:hAnsi="Courier New" w:cs="Courier New"/>
+                <w:color w:val="000000"/>
+                <w:sz w:val="20"/>
+                <w:szCs w:val="20"/>
+                <w:lang w:val="en-US"/>
+              </w:rPr>
+            </w:pPr>
+            <w:r>
+              <w:rPr>
+                <w:rFonts w:ascii="Courier New" w:eastAsia="Times New Roman" w:hAnsi="Courier New" w:cs="Courier New"/>
+                <w:color w:val="008000"/>
+                <w:sz w:val="20"/>
+                <w:szCs w:val="20"/>
+                <w:lang w:val="en-US"/>
+              </w:rPr>
+              <w:t># apt-get upgrade -y -qq</w:t>
+            </w:r>
+          </w:p>
+          <w:p>
+            <w:pPr>
+              <w:shd w:val="clear" w:color="auto" w:fill="FFFFFF"/>
+              <w:jc w:val="left"/>
+              <w:rPr>
+                <w:rFonts w:ascii="Courier New" w:eastAsia="Times New Roman" w:hAnsi="Courier New" w:cs="Courier New"/>
+                <w:color w:val="000000"/>
+                <w:sz w:val="20"/>
+                <w:szCs w:val="20"/>
+                <w:lang w:val="en-US"/>
+              </w:rPr>
+            </w:pPr>
+            <w:r>
+              <w:rPr>
+                <w:rFonts w:ascii="Courier New" w:eastAsia="Times New Roman" w:hAnsi="Courier New" w:cs="Courier New"/>
+                <w:color w:val="008000"/>
+                <w:sz w:val="20"/>
+                <w:szCs w:val="20"/>
+                <w:lang w:val="en-US"/>
+              </w:rPr>
+              <w:t># installing java jdk 8</w:t>
+            </w:r>
+          </w:p>
+          <w:p>
+            <w:pPr>
+              <w:shd w:val="clear" w:color="auto" w:fill="FFFFFF"/>
+              <w:jc w:val="left"/>
+              <w:rPr>
+                <w:rFonts w:ascii="Courier New" w:eastAsia="Times New Roman" w:hAnsi="Courier New" w:cs="Courier New"/>
+                <w:color w:val="000000"/>
+                <w:sz w:val="20"/>
+                <w:szCs w:val="20"/>
+                <w:lang w:val="en-US"/>
+              </w:rPr>
+            </w:pPr>
+            <w:r>
+              <w:rPr>
+                <w:rFonts w:ascii="Courier New" w:eastAsia="Times New Roman" w:hAnsi="Courier New" w:cs="Courier New"/>
+                <w:color w:val="000000"/>
+                <w:sz w:val="20"/>
+                <w:szCs w:val="20"/>
+                <w:lang w:val="en-US"/>
+              </w:rPr>
+              <w:t xml:space="preserve">apt-get install </w:t>
+            </w:r>
+            <w:r>
+              <w:rPr>
+                <w:rFonts w:ascii="Courier New" w:eastAsia="Times New Roman" w:hAnsi="Courier New" w:cs="Courier New"/>
+                <w:b/>
+                <w:bCs/>
+                <w:color w:val="804000"/>
+                <w:sz w:val="20"/>
+                <w:szCs w:val="20"/>
+                <w:lang w:val="en-US"/>
+              </w:rPr>
+              <w:t>-</w:t>
+            </w:r>
+            <w:r>
+              <w:rPr>
+                <w:rFonts w:ascii="Courier New" w:eastAsia="Times New Roman" w:hAnsi="Courier New" w:cs="Courier New"/>
+                <w:color w:val="000000"/>
+                <w:sz w:val="20"/>
+                <w:szCs w:val="20"/>
+                <w:lang w:val="en-US"/>
+              </w:rPr>
+              <w:t xml:space="preserve">y oraclejdk8 </w:t>
+            </w:r>
+            <w:r>
+              <w:rPr>
+                <w:rFonts w:ascii="Courier New" w:eastAsia="Times New Roman" w:hAnsi="Courier New" w:cs="Courier New"/>
+                <w:b/>
+                <w:bCs/>
+                <w:color w:val="804000"/>
+                <w:sz w:val="20"/>
+                <w:szCs w:val="20"/>
+                <w:lang w:val="en-US"/>
+              </w:rPr>
+              <w:t>-</w:t>
+            </w:r>
+            <w:r>
+              <w:rPr>
+                <w:rFonts w:ascii="Courier New" w:eastAsia="Times New Roman" w:hAnsi="Courier New" w:cs="Courier New"/>
+                <w:color w:val="000000"/>
+                <w:sz w:val="20"/>
+                <w:szCs w:val="20"/>
+                <w:lang w:val="en-US"/>
+              </w:rPr>
+              <w:t>qq</w:t>
+            </w:r>
+          </w:p>
+          <w:p>
+            <w:pPr>
+              <w:shd w:val="clear" w:color="auto" w:fill="FFFFFF"/>
+              <w:jc w:val="left"/>
+              <w:rPr>
+                <w:rFonts w:ascii="Courier New" w:eastAsia="Times New Roman" w:hAnsi="Courier New" w:cs="Courier New"/>
+                <w:color w:val="000000"/>
+                <w:sz w:val="20"/>
+                <w:szCs w:val="20"/>
+                <w:lang w:val="en-US"/>
+              </w:rPr>
+            </w:pPr>
+            <w:r>
+              <w:rPr>
+                <w:rFonts w:ascii="Courier New" w:eastAsia="Times New Roman" w:hAnsi="Courier New" w:cs="Courier New"/>
+                <w:color w:val="008000"/>
+                <w:sz w:val="20"/>
+                <w:szCs w:val="20"/>
+                <w:lang w:val="en-US"/>
+              </w:rPr>
+              <w:t># installing mysql</w:t>
+            </w:r>
+          </w:p>
+          <w:p>
+            <w:pPr>
+              <w:shd w:val="clear" w:color="auto" w:fill="FFFFFF"/>
+              <w:jc w:val="left"/>
+              <w:rPr>
+                <w:rFonts w:ascii="Courier New" w:eastAsia="Times New Roman" w:hAnsi="Courier New" w:cs="Courier New"/>
+                <w:color w:val="000000"/>
+                <w:sz w:val="20"/>
+                <w:szCs w:val="20"/>
+                <w:lang w:val="en-US"/>
+              </w:rPr>
+            </w:pPr>
+            <w:r>
+              <w:rPr>
+                <w:rFonts w:ascii="Courier New" w:eastAsia="Times New Roman" w:hAnsi="Courier New" w:cs="Courier New"/>
+                <w:color w:val="000000"/>
+                <w:sz w:val="20"/>
+                <w:szCs w:val="20"/>
+                <w:lang w:val="en-US"/>
+              </w:rPr>
+              <w:t xml:space="preserve">apt-get </w:t>
+            </w:r>
+            <w:r>
+              <w:rPr>
+                <w:rFonts w:ascii="Courier New" w:eastAsia="Times New Roman" w:hAnsi="Courier New" w:cs="Courier New"/>
+                <w:b/>
+                <w:bCs/>
+                <w:color w:val="804000"/>
+                <w:sz w:val="20"/>
+                <w:szCs w:val="20"/>
+                <w:lang w:val="en-US"/>
+              </w:rPr>
+              <w:t>-</w:t>
+            </w:r>
+            <w:r>
+              <w:rPr>
+                <w:rFonts w:ascii="Courier New" w:eastAsia="Times New Roman" w:hAnsi="Courier New" w:cs="Courier New"/>
+                <w:color w:val="000000"/>
+                <w:sz w:val="20"/>
+                <w:szCs w:val="20"/>
+                <w:lang w:val="en-US"/>
+              </w:rPr>
+              <w:t xml:space="preserve">y install mysql-server </w:t>
+            </w:r>
+            <w:r>
+              <w:rPr>
+                <w:rFonts w:ascii="Courier New" w:eastAsia="Times New Roman" w:hAnsi="Courier New" w:cs="Courier New"/>
+                <w:b/>
+                <w:bCs/>
+                <w:color w:val="804000"/>
+                <w:sz w:val="20"/>
+                <w:szCs w:val="20"/>
+                <w:lang w:val="en-US"/>
+              </w:rPr>
+              <w:t>-</w:t>
+            </w:r>
+            <w:r>
+              <w:rPr>
+                <w:rFonts w:ascii="Courier New" w:eastAsia="Times New Roman" w:hAnsi="Courier New" w:cs="Courier New"/>
+                <w:color w:val="000000"/>
+                <w:sz w:val="20"/>
+                <w:szCs w:val="20"/>
+                <w:lang w:val="en-US"/>
+              </w:rPr>
+              <w:t>qq</w:t>
+            </w:r>
+          </w:p>
+          <w:p>
+            <w:pPr>
+              <w:shd w:val="clear" w:color="auto" w:fill="FFFFFF"/>
+              <w:jc w:val="left"/>
+              <w:rPr>
+                <w:rFonts w:ascii="Courier New" w:eastAsia="Times New Roman" w:hAnsi="Courier New" w:cs="Courier New"/>
+                <w:color w:val="000000"/>
+                <w:sz w:val="20"/>
+                <w:szCs w:val="20"/>
+                <w:lang w:val="en-US"/>
+              </w:rPr>
+            </w:pPr>
+            <w:r>
+              <w:rPr>
+                <w:rFonts w:ascii="Courier New" w:eastAsia="Times New Roman" w:hAnsi="Courier New" w:cs="Courier New"/>
+                <w:color w:val="000000"/>
+                <w:sz w:val="20"/>
+                <w:szCs w:val="20"/>
+                <w:lang w:val="en-US"/>
+              </w:rPr>
+              <w:t>mysqladmin -u root password iae2016</w:t>
+            </w:r>
+          </w:p>
+          <w:p>
+            <w:pPr>
+              <w:shd w:val="clear" w:color="auto" w:fill="FFFFFF"/>
+              <w:jc w:val="left"/>
+              <w:rPr>
+                <w:rFonts w:ascii="Courier New" w:eastAsia="Times New Roman" w:hAnsi="Courier New" w:cs="Courier New"/>
+                <w:color w:val="000000"/>
+                <w:sz w:val="20"/>
+                <w:szCs w:val="20"/>
+                <w:lang w:val="en-US"/>
+              </w:rPr>
+            </w:pPr>
+            <w:r>
+              <w:rPr>
+                <w:rFonts w:ascii="Courier New" w:eastAsia="Times New Roman" w:hAnsi="Courier New" w:cs="Courier New"/>
+                <w:color w:val="008000"/>
+                <w:sz w:val="20"/>
+                <w:szCs w:val="20"/>
+                <w:lang w:val="en-US"/>
+              </w:rPr>
+              <w:t># installing git</w:t>
+            </w:r>
+          </w:p>
+          <w:p>
+            <w:pPr>
+              <w:shd w:val="clear" w:color="auto" w:fill="FFFFFF"/>
+              <w:jc w:val="left"/>
+              <w:rPr>
+                <w:rFonts w:ascii="Courier New" w:eastAsia="Times New Roman" w:hAnsi="Courier New" w:cs="Courier New"/>
+                <w:color w:val="000000"/>
+                <w:sz w:val="20"/>
+                <w:szCs w:val="20"/>
+                <w:lang w:val="en-US"/>
+              </w:rPr>
+            </w:pPr>
+            <w:r>
+              <w:rPr>
+                <w:rFonts w:ascii="Courier New" w:eastAsia="Times New Roman" w:hAnsi="Courier New" w:cs="Courier New"/>
+                <w:color w:val="000000"/>
+                <w:sz w:val="20"/>
+                <w:szCs w:val="20"/>
+                <w:lang w:val="en-US"/>
+              </w:rPr>
+              <w:t xml:space="preserve">apt-get install </w:t>
+            </w:r>
+            <w:r>
+              <w:rPr>
+                <w:rFonts w:ascii="Courier New" w:eastAsia="Times New Roman" w:hAnsi="Courier New" w:cs="Courier New"/>
+                <w:b/>
+                <w:bCs/>
+                <w:color w:val="804000"/>
+                <w:sz w:val="20"/>
+                <w:szCs w:val="20"/>
+                <w:lang w:val="en-US"/>
+              </w:rPr>
+              <w:t>-</w:t>
+            </w:r>
+            <w:r>
+              <w:rPr>
+                <w:rFonts w:ascii="Courier New" w:eastAsia="Times New Roman" w:hAnsi="Courier New" w:cs="Courier New"/>
+                <w:color w:val="000000"/>
+                <w:sz w:val="20"/>
+                <w:szCs w:val="20"/>
+                <w:lang w:val="en-US"/>
+              </w:rPr>
+              <w:t xml:space="preserve">y git </w:t>
+            </w:r>
+            <w:r>
+              <w:rPr>
+                <w:rFonts w:ascii="Courier New" w:eastAsia="Times New Roman" w:hAnsi="Courier New" w:cs="Courier New"/>
+                <w:b/>
+                <w:bCs/>
+                <w:color w:val="804000"/>
+                <w:sz w:val="20"/>
+                <w:szCs w:val="20"/>
+                <w:lang w:val="en-US"/>
+              </w:rPr>
+              <w:t>-</w:t>
+            </w:r>
+            <w:r>
+              <w:rPr>
+                <w:rFonts w:ascii="Courier New" w:eastAsia="Times New Roman" w:hAnsi="Courier New" w:cs="Courier New"/>
+                <w:color w:val="000000"/>
+                <w:sz w:val="20"/>
+                <w:szCs w:val="20"/>
+                <w:lang w:val="en-US"/>
+              </w:rPr>
+              <w:t>qq</w:t>
+            </w:r>
+          </w:p>
+          <w:p>
+            <w:pPr>
+              <w:shd w:val="clear" w:color="auto" w:fill="FFFFFF"/>
+              <w:jc w:val="left"/>
+              <w:rPr>
+                <w:rFonts w:ascii="Courier New" w:eastAsia="Times New Roman" w:hAnsi="Courier New" w:cs="Courier New"/>
+                <w:color w:val="000000"/>
+                <w:sz w:val="20"/>
+                <w:szCs w:val="20"/>
+                <w:lang w:val="en-US"/>
+              </w:rPr>
+            </w:pPr>
+            <w:r>
+              <w:rPr>
+                <w:rFonts w:ascii="Courier New" w:eastAsia="Times New Roman" w:hAnsi="Courier New" w:cs="Courier New"/>
+                <w:color w:val="008000"/>
+                <w:sz w:val="20"/>
+                <w:szCs w:val="20"/>
+                <w:lang w:val="en-US"/>
+              </w:rPr>
+              <w:t># downloading project</w:t>
+            </w:r>
+          </w:p>
+          <w:p>
+            <w:pPr>
+              <w:shd w:val="clear" w:color="auto" w:fill="FFFFFF"/>
+              <w:jc w:val="left"/>
+              <w:rPr>
+                <w:rFonts w:ascii="Courier New" w:eastAsia="Times New Roman" w:hAnsi="Courier New" w:cs="Courier New"/>
+                <w:color w:val="000000"/>
+                <w:sz w:val="20"/>
+                <w:szCs w:val="20"/>
+                <w:lang w:val="en-US"/>
+              </w:rPr>
+            </w:pPr>
+            <w:r>
+              <w:rPr>
+                <w:rFonts w:ascii="Courier New" w:eastAsia="Times New Roman" w:hAnsi="Courier New" w:cs="Courier New"/>
+                <w:color w:val="000000"/>
+                <w:sz w:val="20"/>
+                <w:szCs w:val="20"/>
+                <w:lang w:val="en-US"/>
+              </w:rPr>
+              <w:t xml:space="preserve">git clone </w:t>
+            </w:r>
+            <w:r>
+              <w:rPr>
+                <w:rFonts w:ascii="Courier New" w:eastAsia="Times New Roman" w:hAnsi="Courier New" w:cs="Courier New"/>
+                <w:color w:val="000000"/>
+                <w:sz w:val="20"/>
+                <w:szCs w:val="20"/>
+                <w:u w:val="single"/>
+                <w:lang w:val="en-US"/>
+              </w:rPr>
+              <w:t>https://github.com/</w:t>
+            </w:r>
+            <w:r>
+              <w:rPr>
+                <w:rFonts w:ascii="Courier New" w:eastAsia="Times New Roman" w:hAnsi="Courier New" w:cs="Courier New"/>
+                <w:color w:val="000000"/>
+                <w:sz w:val="20"/>
+                <w:szCs w:val="20"/>
+                <w:u w:val="single"/>
+                <w:lang w:val="en-US"/>
+              </w:rPr>
+              <w:t>ZZ3-IAE</w:t>
+            </w:r>
+            <w:r>
+              <w:rPr>
+                <w:rFonts w:ascii="Courier New" w:eastAsia="Times New Roman" w:hAnsi="Courier New" w:cs="Courier New"/>
+                <w:color w:val="000000"/>
+                <w:sz w:val="20"/>
+                <w:szCs w:val="20"/>
+                <w:u w:val="single"/>
+                <w:lang w:val="en-US"/>
+              </w:rPr>
+              <w:t>/IAE.git</w:t>
+            </w:r>
+          </w:p>
+          <w:p>
+            <w:pPr>
+              <w:shd w:val="clear" w:color="auto" w:fill="FFFFFF"/>
+              <w:jc w:val="left"/>
+              <w:rPr>
+                <w:rFonts w:ascii="Courier New" w:eastAsia="Times New Roman" w:hAnsi="Courier New" w:cs="Courier New"/>
+                <w:color w:val="000000"/>
+                <w:sz w:val="20"/>
+                <w:szCs w:val="20"/>
+                <w:lang w:val="en-US"/>
+              </w:rPr>
+            </w:pPr>
+            <w:r>
+              <w:rPr>
+                <w:rFonts w:ascii="Courier New" w:eastAsia="Times New Roman" w:hAnsi="Courier New" w:cs="Courier New"/>
+                <w:color w:val="008000"/>
+                <w:sz w:val="20"/>
+                <w:szCs w:val="20"/>
+                <w:lang w:val="en-US"/>
+              </w:rPr>
+              <w:t># installing payara</w:t>
+            </w:r>
+          </w:p>
+          <w:p>
+            <w:pPr>
+              <w:shd w:val="clear" w:color="auto" w:fill="FFFFFF"/>
+              <w:jc w:val="left"/>
+              <w:rPr>
+                <w:rFonts w:ascii="Courier New" w:eastAsia="Times New Roman" w:hAnsi="Courier New" w:cs="Courier New"/>
+                <w:color w:val="000000"/>
+                <w:sz w:val="20"/>
+                <w:szCs w:val="20"/>
+              </w:rPr>
+            </w:pPr>
+            <w:proofErr w:type="gramStart"/>
+            <w:r>
+              <w:rPr>
+                <w:rFonts w:ascii="Courier New" w:eastAsia="Times New Roman" w:hAnsi="Courier New" w:cs="Courier New"/>
+                <w:b/>
+                <w:bCs/>
+                <w:color w:val="0000FF"/>
+                <w:sz w:val="20"/>
+                <w:szCs w:val="20"/>
+              </w:rPr>
+              <w:t>cp</w:t>
+            </w:r>
+            <w:proofErr w:type="gramEnd"/>
+            <w:r>
+              <w:rPr>
+                <w:rFonts w:ascii="Courier New" w:eastAsia="Times New Roman" w:hAnsi="Courier New" w:cs="Courier New"/>
+                <w:color w:val="000000"/>
+                <w:sz w:val="20"/>
+                <w:szCs w:val="20"/>
+              </w:rPr>
+              <w:t xml:space="preserve"> -r IAE</w:t>
+            </w:r>
+            <w:r>
+              <w:rPr>
+                <w:rFonts w:ascii="Courier New" w:eastAsia="Times New Roman" w:hAnsi="Courier New" w:cs="Courier New"/>
+                <w:b/>
+                <w:bCs/>
+                <w:color w:val="804000"/>
+                <w:sz w:val="20"/>
+                <w:szCs w:val="20"/>
+              </w:rPr>
+              <w:t>/</w:t>
+            </w:r>
+            <w:r>
+              <w:rPr>
+                <w:rFonts w:ascii="Courier New" w:eastAsia="Times New Roman" w:hAnsi="Courier New" w:cs="Courier New"/>
+                <w:color w:val="000000"/>
+                <w:sz w:val="20"/>
+                <w:szCs w:val="20"/>
+              </w:rPr>
+              <w:t>matos</w:t>
+            </w:r>
+            <w:r>
+              <w:rPr>
+                <w:rFonts w:ascii="Courier New" w:eastAsia="Times New Roman" w:hAnsi="Courier New" w:cs="Courier New"/>
+                <w:b/>
+                <w:bCs/>
+                <w:color w:val="804000"/>
+                <w:sz w:val="20"/>
+                <w:szCs w:val="20"/>
+              </w:rPr>
+              <w:t>/</w:t>
+            </w:r>
+            <w:r>
+              <w:rPr>
+                <w:rFonts w:ascii="Courier New" w:eastAsia="Times New Roman" w:hAnsi="Courier New" w:cs="Courier New"/>
+                <w:color w:val="000000"/>
+                <w:sz w:val="20"/>
+                <w:szCs w:val="20"/>
+              </w:rPr>
+              <w:t xml:space="preserve">payara41 </w:t>
+            </w:r>
+            <w:r>
+              <w:rPr>
+                <w:rFonts w:ascii="Courier New" w:eastAsia="Times New Roman" w:hAnsi="Courier New" w:cs="Courier New"/>
+                <w:b/>
+                <w:bCs/>
+                <w:color w:val="804000"/>
+                <w:sz w:val="20"/>
+                <w:szCs w:val="20"/>
+              </w:rPr>
+              <w:t>.</w:t>
+            </w:r>
+          </w:p>
+          <w:p>
+            <w:pPr>
+              <w:shd w:val="clear" w:color="auto" w:fill="FFFFFF"/>
+              <w:jc w:val="left"/>
+              <w:rPr>
+                <w:rFonts w:ascii="Courier New" w:eastAsia="Times New Roman" w:hAnsi="Courier New" w:cs="Courier New"/>
+                <w:color w:val="000000"/>
+                <w:sz w:val="20"/>
+                <w:szCs w:val="20"/>
+                <w:lang w:val="en-US"/>
+              </w:rPr>
+            </w:pPr>
+            <w:r>
+              <w:rPr>
+                <w:rFonts w:ascii="Courier New" w:eastAsia="Times New Roman" w:hAnsi="Courier New" w:cs="Courier New"/>
+                <w:color w:val="008000"/>
+                <w:sz w:val="20"/>
+                <w:szCs w:val="20"/>
+                <w:lang w:val="en-US"/>
+              </w:rPr>
+              <w:t># driver jdbc</w:t>
+            </w:r>
+          </w:p>
+          <w:p>
+            <w:pPr>
+              <w:shd w:val="clear" w:color="auto" w:fill="FFFFFF"/>
+              <w:jc w:val="left"/>
+              <w:rPr>
+                <w:rFonts w:ascii="Courier New" w:eastAsia="Times New Roman" w:hAnsi="Courier New" w:cs="Courier New"/>
+                <w:color w:val="000000"/>
+                <w:sz w:val="20"/>
+                <w:szCs w:val="20"/>
+                <w:lang w:val="en-US"/>
+              </w:rPr>
+            </w:pPr>
+            <w:r>
+              <w:rPr>
+                <w:rFonts w:ascii="Courier New" w:eastAsia="Times New Roman" w:hAnsi="Courier New" w:cs="Courier New"/>
+                <w:b/>
+                <w:bCs/>
+                <w:color w:val="0000FF"/>
+                <w:sz w:val="20"/>
+                <w:szCs w:val="20"/>
+                <w:lang w:val="en-US"/>
+              </w:rPr>
+              <w:t>cp</w:t>
+            </w:r>
+            <w:r>
+              <w:rPr>
+                <w:rFonts w:ascii="Courier New" w:eastAsia="Times New Roman" w:hAnsi="Courier New" w:cs="Courier New"/>
+                <w:color w:val="000000"/>
+                <w:sz w:val="20"/>
+                <w:szCs w:val="20"/>
+                <w:lang w:val="en-US"/>
+              </w:rPr>
+              <w:t xml:space="preserve"> IAE</w:t>
+            </w:r>
+            <w:r>
+              <w:rPr>
+                <w:rFonts w:ascii="Courier New" w:eastAsia="Times New Roman" w:hAnsi="Courier New" w:cs="Courier New"/>
+                <w:b/>
+                <w:bCs/>
+                <w:color w:val="804000"/>
+                <w:sz w:val="20"/>
+                <w:szCs w:val="20"/>
+                <w:lang w:val="en-US"/>
+              </w:rPr>
+              <w:t>/</w:t>
+            </w:r>
+            <w:r>
+              <w:rPr>
+                <w:rFonts w:ascii="Courier New" w:eastAsia="Times New Roman" w:hAnsi="Courier New" w:cs="Courier New"/>
+                <w:color w:val="000000"/>
+                <w:sz w:val="20"/>
+                <w:szCs w:val="20"/>
+                <w:lang w:val="en-US"/>
+              </w:rPr>
+              <w:t>matos</w:t>
+            </w:r>
+            <w:r>
+              <w:rPr>
+                <w:rFonts w:ascii="Courier New" w:eastAsia="Times New Roman" w:hAnsi="Courier New" w:cs="Courier New"/>
+                <w:b/>
+                <w:bCs/>
+                <w:color w:val="804000"/>
+                <w:sz w:val="20"/>
+                <w:szCs w:val="20"/>
+                <w:lang w:val="en-US"/>
+              </w:rPr>
+              <w:t>/</w:t>
+            </w:r>
+            <w:r>
+              <w:rPr>
+                <w:rFonts w:ascii="Courier New" w:eastAsia="Times New Roman" w:hAnsi="Courier New" w:cs="Courier New"/>
+                <w:color w:val="000000"/>
+                <w:sz w:val="20"/>
+                <w:szCs w:val="20"/>
+                <w:lang w:val="en-US"/>
+              </w:rPr>
+              <w:t>mysql-jdbc.jar payara41</w:t>
+            </w:r>
+            <w:r>
+              <w:rPr>
+                <w:rFonts w:ascii="Courier New" w:eastAsia="Times New Roman" w:hAnsi="Courier New" w:cs="Courier New"/>
+                <w:b/>
+                <w:bCs/>
+                <w:color w:val="804000"/>
+                <w:sz w:val="20"/>
+                <w:szCs w:val="20"/>
+                <w:lang w:val="en-US"/>
+              </w:rPr>
+              <w:t>/</w:t>
+            </w:r>
+            <w:r>
+              <w:rPr>
+                <w:rFonts w:ascii="Courier New" w:eastAsia="Times New Roman" w:hAnsi="Courier New" w:cs="Courier New"/>
+                <w:color w:val="000000"/>
+                <w:sz w:val="20"/>
+                <w:szCs w:val="20"/>
+                <w:lang w:val="en-US"/>
+              </w:rPr>
+              <w:t>glassfish</w:t>
+            </w:r>
+            <w:r>
+              <w:rPr>
+                <w:rFonts w:ascii="Courier New" w:eastAsia="Times New Roman" w:hAnsi="Courier New" w:cs="Courier New"/>
+                <w:b/>
+                <w:bCs/>
+                <w:color w:val="804000"/>
+                <w:sz w:val="20"/>
+                <w:szCs w:val="20"/>
+                <w:lang w:val="en-US"/>
+              </w:rPr>
+              <w:t>/</w:t>
+            </w:r>
+            <w:r>
+              <w:rPr>
+                <w:rFonts w:ascii="Courier New" w:eastAsia="Times New Roman" w:hAnsi="Courier New" w:cs="Courier New"/>
+                <w:color w:val="000000"/>
+                <w:sz w:val="20"/>
+                <w:szCs w:val="20"/>
+                <w:lang w:val="en-US"/>
+              </w:rPr>
+              <w:t>lib</w:t>
+            </w:r>
+          </w:p>
+          <w:p>
+            <w:pPr>
+              <w:shd w:val="clear" w:color="auto" w:fill="FFFFFF"/>
+              <w:jc w:val="left"/>
+              <w:rPr>
+                <w:rFonts w:ascii="Courier New" w:eastAsia="Times New Roman" w:hAnsi="Courier New" w:cs="Courier New"/>
+                <w:color w:val="000000"/>
+                <w:sz w:val="20"/>
+                <w:szCs w:val="20"/>
+                <w:lang w:val="en-US"/>
+              </w:rPr>
+            </w:pPr>
+            <w:r>
+              <w:rPr>
+                <w:rFonts w:ascii="Courier New" w:eastAsia="Times New Roman" w:hAnsi="Courier New" w:cs="Courier New"/>
+                <w:color w:val="008000"/>
+                <w:sz w:val="20"/>
+                <w:szCs w:val="20"/>
+                <w:lang w:val="en-US"/>
+              </w:rPr>
+              <w:t># creation of database</w:t>
+            </w:r>
+          </w:p>
+          <w:p>
+            <w:pPr>
+              <w:shd w:val="clear" w:color="auto" w:fill="FFFFFF"/>
+              <w:jc w:val="left"/>
+              <w:rPr>
+                <w:rFonts w:ascii="Courier New" w:eastAsia="Times New Roman" w:hAnsi="Courier New" w:cs="Courier New"/>
+                <w:color w:val="000000"/>
+                <w:sz w:val="20"/>
+                <w:szCs w:val="20"/>
+                <w:lang w:val="en-US"/>
+              </w:rPr>
+            </w:pPr>
+            <w:r>
+              <w:rPr>
+                <w:rFonts w:ascii="Courier New" w:eastAsia="Times New Roman" w:hAnsi="Courier New" w:cs="Courier New"/>
+                <w:color w:val="000000"/>
+                <w:sz w:val="20"/>
+                <w:szCs w:val="20"/>
+                <w:lang w:val="en-US"/>
+              </w:rPr>
+              <w:t xml:space="preserve">mysql -u root </w:t>
+            </w:r>
+            <w:r>
+              <w:rPr>
+                <w:rFonts w:ascii="Courier New" w:eastAsia="Times New Roman" w:hAnsi="Courier New" w:cs="Courier New"/>
+                <w:b/>
+                <w:bCs/>
+                <w:color w:val="804000"/>
+                <w:sz w:val="20"/>
+                <w:szCs w:val="20"/>
+                <w:lang w:val="en-US"/>
+              </w:rPr>
+              <w:t>--</w:t>
+            </w:r>
+            <w:r>
+              <w:rPr>
+                <w:rFonts w:ascii="Courier New" w:eastAsia="Times New Roman" w:hAnsi="Courier New" w:cs="Courier New"/>
+                <w:color w:val="000000"/>
+                <w:sz w:val="20"/>
+                <w:szCs w:val="20"/>
+                <w:lang w:val="en-US"/>
+              </w:rPr>
+              <w:t>password</w:t>
+            </w:r>
+            <w:r>
+              <w:rPr>
+                <w:rFonts w:ascii="Courier New" w:eastAsia="Times New Roman" w:hAnsi="Courier New" w:cs="Courier New"/>
+                <w:b/>
+                <w:bCs/>
+                <w:color w:val="804000"/>
+                <w:sz w:val="20"/>
+                <w:szCs w:val="20"/>
+                <w:lang w:val="en-US"/>
+              </w:rPr>
+              <w:t>=</w:t>
+            </w:r>
+            <w:r>
+              <w:rPr>
+                <w:rFonts w:ascii="Courier New" w:eastAsia="Times New Roman" w:hAnsi="Courier New" w:cs="Courier New"/>
+                <w:color w:val="000000"/>
+                <w:sz w:val="20"/>
+                <w:szCs w:val="20"/>
+                <w:lang w:val="en-US"/>
+              </w:rPr>
+              <w:t xml:space="preserve">iae2016 </w:t>
+            </w:r>
+            <w:r>
+              <w:rPr>
+                <w:rFonts w:ascii="Courier New" w:eastAsia="Times New Roman" w:hAnsi="Courier New" w:cs="Courier New"/>
+                <w:b/>
+                <w:bCs/>
+                <w:color w:val="804000"/>
+                <w:sz w:val="20"/>
+                <w:szCs w:val="20"/>
+                <w:lang w:val="en-US"/>
+              </w:rPr>
+              <w:t>&lt;</w:t>
+            </w:r>
+            <w:r>
+              <w:rPr>
+                <w:rFonts w:ascii="Courier New" w:eastAsia="Times New Roman" w:hAnsi="Courier New" w:cs="Courier New"/>
+                <w:color w:val="000000"/>
+                <w:sz w:val="20"/>
+                <w:szCs w:val="20"/>
+                <w:lang w:val="en-US"/>
+              </w:rPr>
+              <w:t xml:space="preserve"> IAE</w:t>
+            </w:r>
+            <w:r>
+              <w:rPr>
+                <w:rFonts w:ascii="Courier New" w:eastAsia="Times New Roman" w:hAnsi="Courier New" w:cs="Courier New"/>
+                <w:b/>
+                <w:bCs/>
+                <w:color w:val="804000"/>
+                <w:sz w:val="20"/>
+                <w:szCs w:val="20"/>
+                <w:lang w:val="en-US"/>
+              </w:rPr>
+              <w:t>/</w:t>
+            </w:r>
+            <w:r>
+              <w:rPr>
+                <w:rFonts w:ascii="Courier New" w:eastAsia="Times New Roman" w:hAnsi="Courier New" w:cs="Courier New"/>
+                <w:color w:val="000000"/>
+                <w:sz w:val="20"/>
+                <w:szCs w:val="20"/>
+                <w:lang w:val="en-US"/>
+              </w:rPr>
+              <w:t>matos</w:t>
+            </w:r>
+            <w:r>
+              <w:rPr>
+                <w:rFonts w:ascii="Courier New" w:eastAsia="Times New Roman" w:hAnsi="Courier New" w:cs="Courier New"/>
+                <w:b/>
+                <w:bCs/>
+                <w:color w:val="804000"/>
+                <w:sz w:val="20"/>
+                <w:szCs w:val="20"/>
+                <w:lang w:val="en-US"/>
+              </w:rPr>
+              <w:t>/</w:t>
+            </w:r>
+            <w:r>
+              <w:rPr>
+                <w:rFonts w:ascii="Courier New" w:eastAsia="Times New Roman" w:hAnsi="Courier New" w:cs="Courier New"/>
+                <w:color w:val="000000"/>
+                <w:sz w:val="20"/>
+                <w:szCs w:val="20"/>
+                <w:lang w:val="en-US"/>
+              </w:rPr>
+              <w:t>script.sql</w:t>
+            </w:r>
+          </w:p>
+          <w:p>
+            <w:pPr>
+              <w:shd w:val="clear" w:color="auto" w:fill="FFFFFF"/>
+              <w:jc w:val="left"/>
+              <w:rPr>
+                <w:rFonts w:ascii="Courier New" w:eastAsia="Times New Roman" w:hAnsi="Courier New" w:cs="Courier New"/>
+                <w:color w:val="000000"/>
+                <w:sz w:val="20"/>
+                <w:szCs w:val="20"/>
+                <w:lang w:val="en-US"/>
+              </w:rPr>
+            </w:pPr>
+            <w:r>
+              <w:rPr>
+                <w:rFonts w:ascii="Courier New" w:eastAsia="Times New Roman" w:hAnsi="Courier New" w:cs="Courier New"/>
+                <w:color w:val="008000"/>
+                <w:sz w:val="20"/>
+                <w:szCs w:val="20"/>
+                <w:lang w:val="en-US"/>
+              </w:rPr>
+              <w:t># starting payara</w:t>
+            </w:r>
+          </w:p>
+          <w:p>
+            <w:pPr>
+              <w:shd w:val="clear" w:color="auto" w:fill="FFFFFF"/>
+              <w:jc w:val="left"/>
+              <w:rPr>
+                <w:rFonts w:ascii="Courier New" w:eastAsia="Times New Roman" w:hAnsi="Courier New" w:cs="Courier New"/>
+                <w:color w:val="000000"/>
+                <w:sz w:val="20"/>
+                <w:szCs w:val="20"/>
+                <w:lang w:val="en-US"/>
+              </w:rPr>
+            </w:pPr>
+            <w:r>
+              <w:rPr>
+                <w:rFonts w:ascii="Courier New" w:eastAsia="Times New Roman" w:hAnsi="Courier New" w:cs="Courier New"/>
+                <w:color w:val="000000"/>
+                <w:sz w:val="20"/>
+                <w:szCs w:val="20"/>
+                <w:lang w:val="en-US"/>
+              </w:rPr>
+              <w:t>payara41</w:t>
+            </w:r>
+            <w:r>
+              <w:rPr>
+                <w:rFonts w:ascii="Courier New" w:eastAsia="Times New Roman" w:hAnsi="Courier New" w:cs="Courier New"/>
+                <w:b/>
+                <w:bCs/>
+                <w:color w:val="804000"/>
+                <w:sz w:val="20"/>
+                <w:szCs w:val="20"/>
+                <w:lang w:val="en-US"/>
+              </w:rPr>
+              <w:t>/</w:t>
+            </w:r>
+            <w:r>
+              <w:rPr>
+                <w:rFonts w:ascii="Courier New" w:eastAsia="Times New Roman" w:hAnsi="Courier New" w:cs="Courier New"/>
+                <w:color w:val="000000"/>
+                <w:sz w:val="20"/>
+                <w:szCs w:val="20"/>
+                <w:lang w:val="en-US"/>
+              </w:rPr>
+              <w:t>bin</w:t>
+            </w:r>
+            <w:r>
+              <w:rPr>
+                <w:rFonts w:ascii="Courier New" w:eastAsia="Times New Roman" w:hAnsi="Courier New" w:cs="Courier New"/>
+                <w:b/>
+                <w:bCs/>
+                <w:color w:val="804000"/>
+                <w:sz w:val="20"/>
+                <w:szCs w:val="20"/>
+                <w:lang w:val="en-US"/>
+              </w:rPr>
+              <w:t>/</w:t>
+            </w:r>
+            <w:r>
+              <w:rPr>
+                <w:rFonts w:ascii="Courier New" w:eastAsia="Times New Roman" w:hAnsi="Courier New" w:cs="Courier New"/>
+                <w:color w:val="000000"/>
+                <w:sz w:val="20"/>
+                <w:szCs w:val="20"/>
+                <w:lang w:val="en-US"/>
+              </w:rPr>
+              <w:t>asadmin start-domain</w:t>
+            </w:r>
+          </w:p>
+          <w:p>
+            <w:pPr>
+              <w:shd w:val="clear" w:color="auto" w:fill="FFFFFF"/>
+              <w:jc w:val="left"/>
+              <w:rPr>
+                <w:rFonts w:ascii="Courier New" w:eastAsia="Times New Roman" w:hAnsi="Courier New" w:cs="Courier New"/>
+                <w:color w:val="000000"/>
+                <w:sz w:val="20"/>
+                <w:szCs w:val="20"/>
+                <w:lang w:val="en-US"/>
+              </w:rPr>
+            </w:pPr>
+            <w:r>
+              <w:rPr>
+                <w:rFonts w:ascii="Courier New" w:eastAsia="Times New Roman" w:hAnsi="Courier New" w:cs="Courier New"/>
+                <w:color w:val="008000"/>
+                <w:sz w:val="20"/>
+                <w:szCs w:val="20"/>
+                <w:lang w:val="en-US"/>
+              </w:rPr>
+              <w:t># creating a connexion pool</w:t>
+            </w:r>
+          </w:p>
+          <w:p>
+            <w:pPr>
+              <w:shd w:val="clear" w:color="auto" w:fill="FFFFFF"/>
+              <w:jc w:val="left"/>
+              <w:rPr>
+                <w:rFonts w:ascii="Courier New" w:eastAsia="Times New Roman" w:hAnsi="Courier New" w:cs="Courier New"/>
+                <w:color w:val="000000"/>
+                <w:sz w:val="20"/>
+                <w:szCs w:val="20"/>
+                <w:lang w:val="en-US"/>
+              </w:rPr>
+            </w:pPr>
+            <w:r>
+              <w:rPr>
+                <w:rFonts w:ascii="Courier New" w:eastAsia="Times New Roman" w:hAnsi="Courier New" w:cs="Courier New"/>
+                <w:color w:val="000000"/>
+                <w:sz w:val="20"/>
+                <w:szCs w:val="20"/>
+                <w:lang w:val="en-US"/>
+              </w:rPr>
+              <w:t>payara41</w:t>
+            </w:r>
+            <w:r>
+              <w:rPr>
+                <w:rFonts w:ascii="Courier New" w:eastAsia="Times New Roman" w:hAnsi="Courier New" w:cs="Courier New"/>
+                <w:b/>
+                <w:bCs/>
+                <w:color w:val="804000"/>
+                <w:sz w:val="20"/>
+                <w:szCs w:val="20"/>
+                <w:lang w:val="en-US"/>
+              </w:rPr>
+              <w:t>/</w:t>
+            </w:r>
+            <w:r>
+              <w:rPr>
+                <w:rFonts w:ascii="Courier New" w:eastAsia="Times New Roman" w:hAnsi="Courier New" w:cs="Courier New"/>
+                <w:color w:val="000000"/>
+                <w:sz w:val="20"/>
+                <w:szCs w:val="20"/>
+                <w:lang w:val="en-US"/>
+              </w:rPr>
+              <w:t>bin</w:t>
+            </w:r>
+            <w:r>
+              <w:rPr>
+                <w:rFonts w:ascii="Courier New" w:eastAsia="Times New Roman" w:hAnsi="Courier New" w:cs="Courier New"/>
+                <w:b/>
+                <w:bCs/>
+                <w:color w:val="804000"/>
+                <w:sz w:val="20"/>
+                <w:szCs w:val="20"/>
+                <w:lang w:val="en-US"/>
+              </w:rPr>
+              <w:t>/</w:t>
+            </w:r>
+            <w:r>
+              <w:rPr>
+                <w:rFonts w:ascii="Courier New" w:eastAsia="Times New Roman" w:hAnsi="Courier New" w:cs="Courier New"/>
+                <w:color w:val="000000"/>
+                <w:sz w:val="20"/>
+                <w:szCs w:val="20"/>
+                <w:lang w:val="en-US"/>
+              </w:rPr>
+              <w:t xml:space="preserve">asadmin create-jdbc-connection-pool </w:t>
+            </w:r>
+            <w:r>
+              <w:rPr>
+                <w:rFonts w:ascii="Courier New" w:eastAsia="Times New Roman" w:hAnsi="Courier New" w:cs="Courier New"/>
+                <w:b/>
+                <w:bCs/>
+                <w:color w:val="804000"/>
+                <w:sz w:val="20"/>
+                <w:szCs w:val="20"/>
+                <w:lang w:val="en-US"/>
+              </w:rPr>
+              <w:t>--</w:t>
+            </w:r>
+            <w:r>
+              <w:rPr>
+                <w:rFonts w:ascii="Courier New" w:eastAsia="Times New Roman" w:hAnsi="Courier New" w:cs="Courier New"/>
+                <w:color w:val="000000"/>
+                <w:sz w:val="20"/>
+                <w:szCs w:val="20"/>
+                <w:lang w:val="en-US"/>
+              </w:rPr>
+              <w:t xml:space="preserve">datasourceclassname </w:t>
+            </w:r>
+            <w:proofErr w:type="gramStart"/>
+            <w:r>
+              <w:rPr>
+                <w:rFonts w:ascii="Courier New" w:eastAsia="Times New Roman" w:hAnsi="Courier New" w:cs="Courier New"/>
+                <w:color w:val="000000"/>
+                <w:sz w:val="20"/>
+                <w:szCs w:val="20"/>
+                <w:lang w:val="en-US"/>
+              </w:rPr>
+              <w:t>com.mysql</w:t>
+            </w:r>
+            <w:proofErr w:type="gramEnd"/>
+            <w:r>
+              <w:rPr>
+                <w:rFonts w:ascii="Courier New" w:eastAsia="Times New Roman" w:hAnsi="Courier New" w:cs="Courier New"/>
+                <w:color w:val="000000"/>
+                <w:sz w:val="20"/>
+                <w:szCs w:val="20"/>
+                <w:lang w:val="en-US"/>
+              </w:rPr>
+              <w:t xml:space="preserve">.jdbc.jdbc2.optional.MysqlDataSource </w:t>
+            </w:r>
+            <w:r>
+              <w:rPr>
+                <w:rFonts w:ascii="Courier New" w:eastAsia="Times New Roman" w:hAnsi="Courier New" w:cs="Courier New"/>
+                <w:b/>
+                <w:bCs/>
+                <w:color w:val="804000"/>
+                <w:sz w:val="20"/>
+                <w:szCs w:val="20"/>
+                <w:lang w:val="en-US"/>
+              </w:rPr>
+              <w:t>--</w:t>
+            </w:r>
+            <w:r>
+              <w:rPr>
+                <w:rFonts w:ascii="Courier New" w:eastAsia="Times New Roman" w:hAnsi="Courier New" w:cs="Courier New"/>
+                <w:color w:val="000000"/>
+                <w:sz w:val="20"/>
+                <w:szCs w:val="20"/>
+                <w:lang w:val="en-US"/>
+              </w:rPr>
+              <w:t xml:space="preserve">restype javax.sql.DataSource </w:t>
+            </w:r>
+            <w:r>
+              <w:rPr>
+                <w:rFonts w:ascii="Courier New" w:eastAsia="Times New Roman" w:hAnsi="Courier New" w:cs="Courier New"/>
+                <w:b/>
+                <w:bCs/>
+                <w:color w:val="804000"/>
+                <w:sz w:val="20"/>
+                <w:szCs w:val="20"/>
+                <w:lang w:val="en-US"/>
+              </w:rPr>
+              <w:t>--</w:t>
+            </w:r>
+            <w:r>
+              <w:rPr>
+                <w:rFonts w:ascii="Courier New" w:eastAsia="Times New Roman" w:hAnsi="Courier New" w:cs="Courier New"/>
+                <w:color w:val="000000"/>
+                <w:sz w:val="20"/>
+                <w:szCs w:val="20"/>
+                <w:lang w:val="en-US"/>
+              </w:rPr>
+              <w:t>property user</w:t>
+            </w:r>
+            <w:r>
+              <w:rPr>
+                <w:rFonts w:ascii="Courier New" w:eastAsia="Times New Roman" w:hAnsi="Courier New" w:cs="Courier New"/>
+                <w:b/>
+                <w:bCs/>
+                <w:color w:val="804000"/>
+                <w:sz w:val="20"/>
+                <w:szCs w:val="20"/>
+                <w:lang w:val="en-US"/>
+              </w:rPr>
+              <w:t>=</w:t>
+            </w:r>
+            <w:r>
+              <w:rPr>
+                <w:rFonts w:ascii="Courier New" w:eastAsia="Times New Roman" w:hAnsi="Courier New" w:cs="Courier New"/>
+                <w:color w:val="000000"/>
+                <w:sz w:val="20"/>
+                <w:szCs w:val="20"/>
+                <w:lang w:val="en-US"/>
+              </w:rPr>
+              <w:t>root</w:t>
+            </w:r>
+            <w:r>
+              <w:rPr>
+                <w:rFonts w:ascii="Courier New" w:eastAsia="Times New Roman" w:hAnsi="Courier New" w:cs="Courier New"/>
+                <w:b/>
+                <w:bCs/>
+                <w:color w:val="804000"/>
+                <w:sz w:val="20"/>
+                <w:szCs w:val="20"/>
+                <w:lang w:val="en-US"/>
+              </w:rPr>
+              <w:t>:</w:t>
+            </w:r>
+            <w:r>
+              <w:rPr>
+                <w:rFonts w:ascii="Courier New" w:eastAsia="Times New Roman" w:hAnsi="Courier New" w:cs="Courier New"/>
+                <w:color w:val="000000"/>
+                <w:sz w:val="20"/>
+                <w:szCs w:val="20"/>
+                <w:lang w:val="en-US"/>
+              </w:rPr>
+              <w:t>password</w:t>
+            </w:r>
+            <w:r>
+              <w:rPr>
+                <w:rFonts w:ascii="Courier New" w:eastAsia="Times New Roman" w:hAnsi="Courier New" w:cs="Courier New"/>
+                <w:b/>
+                <w:bCs/>
+                <w:color w:val="804000"/>
+                <w:sz w:val="20"/>
+                <w:szCs w:val="20"/>
+                <w:lang w:val="en-US"/>
+              </w:rPr>
+              <w:t>=</w:t>
+            </w:r>
+            <w:r>
+              <w:rPr>
+                <w:rFonts w:ascii="Courier New" w:eastAsia="Times New Roman" w:hAnsi="Courier New" w:cs="Courier New"/>
+                <w:color w:val="000000"/>
+                <w:sz w:val="20"/>
+                <w:szCs w:val="20"/>
+                <w:lang w:val="en-US"/>
+              </w:rPr>
+              <w:t>iae2016</w:t>
+            </w:r>
+            <w:r>
+              <w:rPr>
+                <w:rFonts w:ascii="Courier New" w:eastAsia="Times New Roman" w:hAnsi="Courier New" w:cs="Courier New"/>
+                <w:b/>
+                <w:bCs/>
+                <w:color w:val="804000"/>
+                <w:sz w:val="20"/>
+                <w:szCs w:val="20"/>
+                <w:lang w:val="en-US"/>
+              </w:rPr>
+              <w:t>:</w:t>
+            </w:r>
+            <w:r>
+              <w:rPr>
+                <w:rFonts w:ascii="Courier New" w:eastAsia="Times New Roman" w:hAnsi="Courier New" w:cs="Courier New"/>
+                <w:color w:val="000000"/>
+                <w:sz w:val="20"/>
+                <w:szCs w:val="20"/>
+                <w:lang w:val="en-US"/>
+              </w:rPr>
+              <w:t>DatabaseName</w:t>
+            </w:r>
+            <w:r>
+              <w:rPr>
+                <w:rFonts w:ascii="Courier New" w:eastAsia="Times New Roman" w:hAnsi="Courier New" w:cs="Courier New"/>
+                <w:b/>
+                <w:bCs/>
+                <w:color w:val="804000"/>
+                <w:sz w:val="20"/>
+                <w:szCs w:val="20"/>
+                <w:lang w:val="en-US"/>
+              </w:rPr>
+              <w:t>=</w:t>
+            </w:r>
+            <w:r>
+              <w:rPr>
+                <w:rFonts w:ascii="Courier New" w:eastAsia="Times New Roman" w:hAnsi="Courier New" w:cs="Courier New"/>
+                <w:color w:val="000000"/>
+                <w:sz w:val="20"/>
+                <w:szCs w:val="20"/>
+                <w:lang w:val="en-US"/>
+              </w:rPr>
+              <w:t>tp_iae</w:t>
+            </w:r>
+            <w:r>
+              <w:rPr>
+                <w:rFonts w:ascii="Courier New" w:eastAsia="Times New Roman" w:hAnsi="Courier New" w:cs="Courier New"/>
+                <w:b/>
+                <w:bCs/>
+                <w:color w:val="804000"/>
+                <w:sz w:val="20"/>
+                <w:szCs w:val="20"/>
+                <w:lang w:val="en-US"/>
+              </w:rPr>
+              <w:t>:</w:t>
+            </w:r>
+            <w:r>
+              <w:rPr>
+                <w:rFonts w:ascii="Courier New" w:eastAsia="Times New Roman" w:hAnsi="Courier New" w:cs="Courier New"/>
+                <w:color w:val="000000"/>
+                <w:sz w:val="20"/>
+                <w:szCs w:val="20"/>
+                <w:lang w:val="en-US"/>
+              </w:rPr>
+              <w:t>ServerName</w:t>
+            </w:r>
+            <w:r>
+              <w:rPr>
+                <w:rFonts w:ascii="Courier New" w:eastAsia="Times New Roman" w:hAnsi="Courier New" w:cs="Courier New"/>
+                <w:b/>
+                <w:bCs/>
+                <w:color w:val="804000"/>
+                <w:sz w:val="20"/>
+                <w:szCs w:val="20"/>
+                <w:lang w:val="en-US"/>
+              </w:rPr>
+              <w:t>=</w:t>
+            </w:r>
+            <w:r>
+              <w:rPr>
+                <w:rFonts w:ascii="Courier New" w:eastAsia="Times New Roman" w:hAnsi="Courier New" w:cs="Courier New"/>
+                <w:color w:val="000000"/>
+                <w:sz w:val="20"/>
+                <w:szCs w:val="20"/>
+                <w:lang w:val="en-US"/>
+              </w:rPr>
+              <w:t>localhost</w:t>
+            </w:r>
+            <w:r>
+              <w:rPr>
+                <w:rFonts w:ascii="Courier New" w:eastAsia="Times New Roman" w:hAnsi="Courier New" w:cs="Courier New"/>
+                <w:b/>
+                <w:bCs/>
+                <w:color w:val="804000"/>
+                <w:sz w:val="20"/>
+                <w:szCs w:val="20"/>
+                <w:lang w:val="en-US"/>
+              </w:rPr>
+              <w:t>:</w:t>
+            </w:r>
+            <w:r>
+              <w:rPr>
+                <w:rFonts w:ascii="Courier New" w:eastAsia="Times New Roman" w:hAnsi="Courier New" w:cs="Courier New"/>
+                <w:color w:val="000000"/>
+                <w:sz w:val="20"/>
+                <w:szCs w:val="20"/>
+                <w:lang w:val="en-US"/>
+              </w:rPr>
+              <w:t>port</w:t>
+            </w:r>
+            <w:r>
+              <w:rPr>
+                <w:rFonts w:ascii="Courier New" w:eastAsia="Times New Roman" w:hAnsi="Courier New" w:cs="Courier New"/>
+                <w:b/>
+                <w:bCs/>
+                <w:color w:val="804000"/>
+                <w:sz w:val="20"/>
+                <w:szCs w:val="20"/>
+                <w:lang w:val="en-US"/>
+              </w:rPr>
+              <w:t>=</w:t>
+            </w:r>
+            <w:r>
+              <w:rPr>
+                <w:rFonts w:ascii="Courier New" w:eastAsia="Times New Roman" w:hAnsi="Courier New" w:cs="Courier New"/>
+                <w:color w:val="FF0000"/>
+                <w:sz w:val="20"/>
+                <w:szCs w:val="20"/>
+                <w:lang w:val="en-US"/>
+              </w:rPr>
+              <w:t>3306</w:t>
+            </w:r>
+            <w:r>
+              <w:rPr>
+                <w:rFonts w:ascii="Courier New" w:eastAsia="Times New Roman" w:hAnsi="Courier New" w:cs="Courier New"/>
+                <w:color w:val="000000"/>
+                <w:sz w:val="20"/>
+                <w:szCs w:val="20"/>
+                <w:lang w:val="en-US"/>
+              </w:rPr>
+              <w:t xml:space="preserve"> tp_iae_pool</w:t>
+            </w:r>
+          </w:p>
+          <w:p>
+            <w:pPr>
+              <w:shd w:val="clear" w:color="auto" w:fill="FFFFFF"/>
+              <w:jc w:val="left"/>
+              <w:rPr>
+                <w:rFonts w:ascii="Courier New" w:eastAsia="Times New Roman" w:hAnsi="Courier New" w:cs="Courier New"/>
+                <w:color w:val="000000"/>
+                <w:sz w:val="20"/>
+                <w:szCs w:val="20"/>
+                <w:lang w:val="en-US"/>
+              </w:rPr>
+            </w:pPr>
+            <w:r>
+              <w:rPr>
+                <w:rFonts w:ascii="Courier New" w:eastAsia="Times New Roman" w:hAnsi="Courier New" w:cs="Courier New"/>
+                <w:color w:val="000000"/>
+                <w:sz w:val="20"/>
+                <w:szCs w:val="20"/>
+                <w:lang w:val="en-US"/>
+              </w:rPr>
+              <w:t>payara41</w:t>
+            </w:r>
+            <w:r>
+              <w:rPr>
+                <w:rFonts w:ascii="Courier New" w:eastAsia="Times New Roman" w:hAnsi="Courier New" w:cs="Courier New"/>
+                <w:b/>
+                <w:bCs/>
+                <w:color w:val="804000"/>
+                <w:sz w:val="20"/>
+                <w:szCs w:val="20"/>
+                <w:lang w:val="en-US"/>
+              </w:rPr>
+              <w:t>/</w:t>
+            </w:r>
+            <w:r>
+              <w:rPr>
+                <w:rFonts w:ascii="Courier New" w:eastAsia="Times New Roman" w:hAnsi="Courier New" w:cs="Courier New"/>
+                <w:color w:val="000000"/>
+                <w:sz w:val="20"/>
+                <w:szCs w:val="20"/>
+                <w:lang w:val="en-US"/>
+              </w:rPr>
+              <w:t>bin</w:t>
+            </w:r>
+            <w:r>
+              <w:rPr>
+                <w:rFonts w:ascii="Courier New" w:eastAsia="Times New Roman" w:hAnsi="Courier New" w:cs="Courier New"/>
+                <w:b/>
+                <w:bCs/>
+                <w:color w:val="804000"/>
+                <w:sz w:val="20"/>
+                <w:szCs w:val="20"/>
+                <w:lang w:val="en-US"/>
+              </w:rPr>
+              <w:t>/</w:t>
+            </w:r>
+            <w:r>
+              <w:rPr>
+                <w:rFonts w:ascii="Courier New" w:eastAsia="Times New Roman" w:hAnsi="Courier New" w:cs="Courier New"/>
+                <w:color w:val="000000"/>
+                <w:sz w:val="20"/>
+                <w:szCs w:val="20"/>
+                <w:lang w:val="en-US"/>
+              </w:rPr>
+              <w:t>asadmin ping-connection-pool tp_iae_pool</w:t>
+            </w:r>
+          </w:p>
+          <w:p>
+            <w:pPr>
+              <w:shd w:val="clear" w:color="auto" w:fill="FFFFFF"/>
+              <w:jc w:val="left"/>
+              <w:rPr>
+                <w:rFonts w:ascii="Courier New" w:eastAsia="Times New Roman" w:hAnsi="Courier New" w:cs="Courier New"/>
+                <w:color w:val="000000"/>
+                <w:sz w:val="20"/>
+                <w:szCs w:val="20"/>
+                <w:lang w:val="en-US"/>
+              </w:rPr>
+            </w:pPr>
+            <w:r>
+              <w:rPr>
+                <w:rFonts w:ascii="Courier New" w:eastAsia="Times New Roman" w:hAnsi="Courier New" w:cs="Courier New"/>
+                <w:color w:val="008000"/>
+                <w:sz w:val="20"/>
+                <w:szCs w:val="20"/>
+                <w:lang w:val="en-US"/>
+              </w:rPr>
+              <w:t># creating a data source</w:t>
+            </w:r>
+          </w:p>
+          <w:p>
+            <w:pPr>
+              <w:shd w:val="clear" w:color="auto" w:fill="FFFFFF"/>
+              <w:jc w:val="left"/>
+              <w:rPr>
+                <w:rFonts w:ascii="Courier New" w:eastAsia="Times New Roman" w:hAnsi="Courier New" w:cs="Courier New"/>
+                <w:color w:val="000000"/>
+                <w:sz w:val="20"/>
+                <w:szCs w:val="20"/>
+                <w:lang w:val="en-US"/>
+              </w:rPr>
+            </w:pPr>
+            <w:r>
+              <w:rPr>
+                <w:rFonts w:ascii="Courier New" w:eastAsia="Times New Roman" w:hAnsi="Courier New" w:cs="Courier New"/>
+                <w:color w:val="000000"/>
+                <w:sz w:val="20"/>
+                <w:szCs w:val="20"/>
+                <w:lang w:val="en-US"/>
+              </w:rPr>
+              <w:t>payara41</w:t>
+            </w:r>
+            <w:r>
+              <w:rPr>
+                <w:rFonts w:ascii="Courier New" w:eastAsia="Times New Roman" w:hAnsi="Courier New" w:cs="Courier New"/>
+                <w:b/>
+                <w:bCs/>
+                <w:color w:val="804000"/>
+                <w:sz w:val="20"/>
+                <w:szCs w:val="20"/>
+                <w:lang w:val="en-US"/>
+              </w:rPr>
+              <w:t>/</w:t>
+            </w:r>
+            <w:r>
+              <w:rPr>
+                <w:rFonts w:ascii="Courier New" w:eastAsia="Times New Roman" w:hAnsi="Courier New" w:cs="Courier New"/>
+                <w:color w:val="000000"/>
+                <w:sz w:val="20"/>
+                <w:szCs w:val="20"/>
+                <w:lang w:val="en-US"/>
+              </w:rPr>
+              <w:t>bin</w:t>
+            </w:r>
+            <w:r>
+              <w:rPr>
+                <w:rFonts w:ascii="Courier New" w:eastAsia="Times New Roman" w:hAnsi="Courier New" w:cs="Courier New"/>
+                <w:b/>
+                <w:bCs/>
+                <w:color w:val="804000"/>
+                <w:sz w:val="20"/>
+                <w:szCs w:val="20"/>
+                <w:lang w:val="en-US"/>
+              </w:rPr>
+              <w:t>/</w:t>
+            </w:r>
+            <w:r>
+              <w:rPr>
+                <w:rFonts w:ascii="Courier New" w:eastAsia="Times New Roman" w:hAnsi="Courier New" w:cs="Courier New"/>
+                <w:color w:val="000000"/>
+                <w:sz w:val="20"/>
+                <w:szCs w:val="20"/>
+                <w:lang w:val="en-US"/>
+              </w:rPr>
+              <w:t xml:space="preserve">asadmin create-jdbc-resource </w:t>
+            </w:r>
+            <w:r>
+              <w:rPr>
+                <w:rFonts w:ascii="Courier New" w:eastAsia="Times New Roman" w:hAnsi="Courier New" w:cs="Courier New"/>
+                <w:b/>
+                <w:bCs/>
+                <w:color w:val="804000"/>
+                <w:sz w:val="20"/>
+                <w:szCs w:val="20"/>
+                <w:lang w:val="en-US"/>
+              </w:rPr>
+              <w:t>--</w:t>
+            </w:r>
+            <w:r>
+              <w:rPr>
+                <w:rFonts w:ascii="Courier New" w:eastAsia="Times New Roman" w:hAnsi="Courier New" w:cs="Courier New"/>
+                <w:color w:val="000000"/>
+                <w:sz w:val="20"/>
+                <w:szCs w:val="20"/>
+                <w:lang w:val="en-US"/>
+              </w:rPr>
+              <w:t>connectionpoolid tp_iae_pool tp_iae</w:t>
+            </w:r>
+          </w:p>
+          <w:p>
+            <w:pPr>
+              <w:shd w:val="clear" w:color="auto" w:fill="FFFFFF"/>
+              <w:jc w:val="left"/>
+              <w:rPr>
+                <w:rFonts w:ascii="Courier New" w:eastAsia="Times New Roman" w:hAnsi="Courier New" w:cs="Courier New"/>
+                <w:color w:val="000000"/>
+                <w:sz w:val="20"/>
+                <w:szCs w:val="20"/>
+                <w:lang w:val="en-US"/>
+              </w:rPr>
+            </w:pPr>
+            <w:r>
+              <w:rPr>
+                <w:rFonts w:ascii="Courier New" w:eastAsia="Times New Roman" w:hAnsi="Courier New" w:cs="Courier New"/>
+                <w:color w:val="008000"/>
+                <w:sz w:val="20"/>
+                <w:szCs w:val="20"/>
+                <w:lang w:val="en-US"/>
+              </w:rPr>
+              <w:t># build</w:t>
+            </w:r>
+          </w:p>
+          <w:p>
+            <w:pPr>
+              <w:shd w:val="clear" w:color="auto" w:fill="FFFFFF"/>
+              <w:jc w:val="left"/>
+              <w:rPr>
+                <w:rFonts w:ascii="Courier New" w:eastAsia="Times New Roman" w:hAnsi="Courier New" w:cs="Courier New"/>
+                <w:color w:val="000000"/>
+                <w:sz w:val="20"/>
+                <w:szCs w:val="20"/>
+                <w:lang w:val="en-US"/>
+              </w:rPr>
+            </w:pPr>
+            <w:r>
+              <w:rPr>
+                <w:rFonts w:ascii="Courier New" w:eastAsia="Times New Roman" w:hAnsi="Courier New" w:cs="Courier New"/>
+                <w:b/>
+                <w:bCs/>
+                <w:color w:val="0000FF"/>
+                <w:sz w:val="20"/>
+                <w:szCs w:val="20"/>
+                <w:lang w:val="en-US"/>
+              </w:rPr>
+              <w:t>chmod</w:t>
+            </w:r>
+            <w:r>
+              <w:rPr>
+                <w:rFonts w:ascii="Courier New" w:eastAsia="Times New Roman" w:hAnsi="Courier New" w:cs="Courier New"/>
+                <w:color w:val="000000"/>
+                <w:sz w:val="20"/>
+                <w:szCs w:val="20"/>
+                <w:lang w:val="en-US"/>
+              </w:rPr>
+              <w:t xml:space="preserve"> </w:t>
+            </w:r>
+            <w:r>
+              <w:rPr>
+                <w:rFonts w:ascii="Courier New" w:eastAsia="Times New Roman" w:hAnsi="Courier New" w:cs="Courier New"/>
+                <w:b/>
+                <w:bCs/>
+                <w:color w:val="804000"/>
+                <w:sz w:val="20"/>
+                <w:szCs w:val="20"/>
+                <w:lang w:val="en-US"/>
+              </w:rPr>
+              <w:t>+</w:t>
+            </w:r>
+            <w:proofErr w:type="gramStart"/>
+            <w:r>
+              <w:rPr>
+                <w:rFonts w:ascii="Courier New" w:eastAsia="Times New Roman" w:hAnsi="Courier New" w:cs="Courier New"/>
+                <w:color w:val="000000"/>
+                <w:sz w:val="20"/>
+                <w:szCs w:val="20"/>
+                <w:lang w:val="en-US"/>
+              </w:rPr>
+              <w:t xml:space="preserve">rwx </w:t>
+            </w:r>
+            <w:r>
+              <w:rPr>
+                <w:rFonts w:ascii="Courier New" w:eastAsia="Times New Roman" w:hAnsi="Courier New" w:cs="Courier New"/>
+                <w:b/>
+                <w:bCs/>
+                <w:color w:val="804000"/>
+                <w:sz w:val="20"/>
+                <w:szCs w:val="20"/>
+                <w:lang w:val="en-US"/>
+              </w:rPr>
+              <w:t>.</w:t>
+            </w:r>
+            <w:proofErr w:type="gramEnd"/>
+            <w:r>
+              <w:rPr>
+                <w:rFonts w:ascii="Courier New" w:eastAsia="Times New Roman" w:hAnsi="Courier New" w:cs="Courier New"/>
+                <w:color w:val="000000"/>
+                <w:sz w:val="20"/>
+                <w:szCs w:val="20"/>
+                <w:lang w:val="en-US"/>
+              </w:rPr>
+              <w:t xml:space="preserve"> -R</w:t>
+            </w:r>
+          </w:p>
+          <w:p>
+            <w:pPr>
+              <w:shd w:val="clear" w:color="auto" w:fill="FFFFFF"/>
+              <w:jc w:val="left"/>
+              <w:rPr>
+                <w:rFonts w:ascii="Courier New" w:eastAsia="Times New Roman" w:hAnsi="Courier New" w:cs="Courier New"/>
+                <w:color w:val="000000"/>
+                <w:sz w:val="20"/>
+                <w:szCs w:val="20"/>
+                <w:lang w:val="en-US"/>
+              </w:rPr>
+            </w:pPr>
+            <w:r>
+              <w:rPr>
+                <w:rFonts w:ascii="Courier New" w:eastAsia="Times New Roman" w:hAnsi="Courier New" w:cs="Courier New"/>
+                <w:b/>
+                <w:bCs/>
+                <w:color w:val="0000FF"/>
+                <w:sz w:val="20"/>
+                <w:szCs w:val="20"/>
+                <w:lang w:val="en-US"/>
+              </w:rPr>
+              <w:t>cd</w:t>
+            </w:r>
+            <w:r>
+              <w:rPr>
+                <w:rFonts w:ascii="Courier New" w:eastAsia="Times New Roman" w:hAnsi="Courier New" w:cs="Courier New"/>
+                <w:color w:val="000000"/>
+                <w:sz w:val="20"/>
+                <w:szCs w:val="20"/>
+                <w:lang w:val="en-US"/>
+              </w:rPr>
+              <w:t xml:space="preserve"> IAE</w:t>
+            </w:r>
+            <w:r>
+              <w:rPr>
+                <w:rFonts w:ascii="Courier New" w:eastAsia="Times New Roman" w:hAnsi="Courier New" w:cs="Courier New"/>
+                <w:b/>
+                <w:bCs/>
+                <w:color w:val="804000"/>
+                <w:sz w:val="20"/>
+                <w:szCs w:val="20"/>
+                <w:lang w:val="en-US"/>
+              </w:rPr>
+              <w:t>/</w:t>
+            </w:r>
+            <w:r>
+              <w:rPr>
+                <w:rFonts w:ascii="Courier New" w:eastAsia="Times New Roman" w:hAnsi="Courier New" w:cs="Courier New"/>
+                <w:color w:val="000000"/>
+                <w:sz w:val="20"/>
+                <w:szCs w:val="20"/>
+                <w:lang w:val="en-US"/>
+              </w:rPr>
+              <w:t>rdvMed</w:t>
+            </w:r>
+          </w:p>
+          <w:p>
+            <w:pPr>
+              <w:shd w:val="clear" w:color="auto" w:fill="FFFFFF"/>
+              <w:jc w:val="left"/>
+              <w:rPr>
+                <w:rFonts w:ascii="Courier New" w:eastAsia="Times New Roman" w:hAnsi="Courier New" w:cs="Courier New"/>
+                <w:color w:val="000000"/>
+                <w:sz w:val="20"/>
+                <w:szCs w:val="20"/>
+                <w:lang w:val="en-US"/>
+              </w:rPr>
+            </w:pPr>
+            <w:r>
+              <w:rPr>
+                <w:rFonts w:ascii="Courier New" w:eastAsia="Times New Roman" w:hAnsi="Courier New" w:cs="Courier New"/>
+                <w:b/>
+                <w:bCs/>
+                <w:color w:val="0000FF"/>
+                <w:sz w:val="20"/>
+                <w:szCs w:val="20"/>
+                <w:lang w:val="en-US"/>
+              </w:rPr>
+              <w:t>chmod</w:t>
+            </w:r>
+            <w:r>
+              <w:rPr>
+                <w:rFonts w:ascii="Courier New" w:eastAsia="Times New Roman" w:hAnsi="Courier New" w:cs="Courier New"/>
+                <w:color w:val="000000"/>
+                <w:sz w:val="20"/>
+                <w:szCs w:val="20"/>
+                <w:lang w:val="en-US"/>
+              </w:rPr>
+              <w:t xml:space="preserve"> </w:t>
+            </w:r>
+            <w:r>
+              <w:rPr>
+                <w:rFonts w:ascii="Courier New" w:eastAsia="Times New Roman" w:hAnsi="Courier New" w:cs="Courier New"/>
+                <w:b/>
+                <w:bCs/>
+                <w:color w:val="804000"/>
+                <w:sz w:val="20"/>
+                <w:szCs w:val="20"/>
+                <w:lang w:val="en-US"/>
+              </w:rPr>
+              <w:t>+</w:t>
+            </w:r>
+            <w:r>
+              <w:rPr>
+                <w:rFonts w:ascii="Courier New" w:eastAsia="Times New Roman" w:hAnsi="Courier New" w:cs="Courier New"/>
+                <w:color w:val="000000"/>
+                <w:sz w:val="20"/>
+                <w:szCs w:val="20"/>
+                <w:lang w:val="en-US"/>
+              </w:rPr>
+              <w:t>rwx</w:t>
+            </w:r>
+            <w:proofErr w:type="gramStart"/>
+            <w:r>
+              <w:rPr>
+                <w:rFonts w:ascii="Courier New" w:eastAsia="Times New Roman" w:hAnsi="Courier New" w:cs="Courier New"/>
+                <w:color w:val="000000"/>
+                <w:sz w:val="20"/>
+                <w:szCs w:val="20"/>
+                <w:lang w:val="en-US"/>
+              </w:rPr>
+              <w:t xml:space="preserve"> </w:t>
+            </w:r>
+            <w:r>
+              <w:rPr>
+                <w:rFonts w:ascii="Courier New" w:eastAsia="Times New Roman" w:hAnsi="Courier New" w:cs="Courier New"/>
+                <w:b/>
+                <w:bCs/>
+                <w:color w:val="804000"/>
+                <w:sz w:val="20"/>
+                <w:szCs w:val="20"/>
+                <w:lang w:val="en-US"/>
+              </w:rPr>
+              <w:t>..</w:t>
+            </w:r>
+            <w:proofErr w:type="gramEnd"/>
+            <w:r>
+              <w:rPr>
+                <w:rFonts w:ascii="Courier New" w:eastAsia="Times New Roman" w:hAnsi="Courier New" w:cs="Courier New"/>
+                <w:b/>
+                <w:bCs/>
+                <w:color w:val="804000"/>
+                <w:sz w:val="20"/>
+                <w:szCs w:val="20"/>
+                <w:lang w:val="en-US"/>
+              </w:rPr>
+              <w:t>/</w:t>
+            </w:r>
+            <w:r>
+              <w:rPr>
+                <w:rFonts w:ascii="Courier New" w:eastAsia="Times New Roman" w:hAnsi="Courier New" w:cs="Courier New"/>
+                <w:color w:val="000000"/>
+                <w:sz w:val="20"/>
+                <w:szCs w:val="20"/>
+                <w:lang w:val="en-US"/>
+              </w:rPr>
+              <w:t>matos</w:t>
+            </w:r>
+            <w:r>
+              <w:rPr>
+                <w:rFonts w:ascii="Courier New" w:eastAsia="Times New Roman" w:hAnsi="Courier New" w:cs="Courier New"/>
+                <w:b/>
+                <w:bCs/>
+                <w:color w:val="804000"/>
+                <w:sz w:val="20"/>
+                <w:szCs w:val="20"/>
+                <w:lang w:val="en-US"/>
+              </w:rPr>
+              <w:t>/</w:t>
+            </w:r>
+            <w:r>
+              <w:rPr>
+                <w:rFonts w:ascii="Courier New" w:eastAsia="Times New Roman" w:hAnsi="Courier New" w:cs="Courier New"/>
+                <w:color w:val="000000"/>
+                <w:sz w:val="20"/>
+                <w:szCs w:val="20"/>
+                <w:lang w:val="en-US"/>
+              </w:rPr>
+              <w:t>apache-ant-1.10.1</w:t>
+            </w:r>
+            <w:r>
+              <w:rPr>
+                <w:rFonts w:ascii="Courier New" w:eastAsia="Times New Roman" w:hAnsi="Courier New" w:cs="Courier New"/>
+                <w:b/>
+                <w:bCs/>
+                <w:color w:val="804000"/>
+                <w:sz w:val="20"/>
+                <w:szCs w:val="20"/>
+                <w:lang w:val="en-US"/>
+              </w:rPr>
+              <w:t>/</w:t>
+            </w:r>
+            <w:r>
+              <w:rPr>
+                <w:rFonts w:ascii="Courier New" w:eastAsia="Times New Roman" w:hAnsi="Courier New" w:cs="Courier New"/>
+                <w:color w:val="000000"/>
+                <w:sz w:val="20"/>
+                <w:szCs w:val="20"/>
+                <w:lang w:val="en-US"/>
+              </w:rPr>
+              <w:t>bin</w:t>
+            </w:r>
+            <w:r>
+              <w:rPr>
+                <w:rFonts w:ascii="Courier New" w:eastAsia="Times New Roman" w:hAnsi="Courier New" w:cs="Courier New"/>
+                <w:b/>
+                <w:bCs/>
+                <w:color w:val="804000"/>
+                <w:sz w:val="20"/>
+                <w:szCs w:val="20"/>
+                <w:lang w:val="en-US"/>
+              </w:rPr>
+              <w:t>/</w:t>
+            </w:r>
+            <w:r>
+              <w:rPr>
+                <w:rFonts w:ascii="Courier New" w:eastAsia="Times New Roman" w:hAnsi="Courier New" w:cs="Courier New"/>
+                <w:color w:val="000000"/>
+                <w:sz w:val="20"/>
+                <w:szCs w:val="20"/>
+                <w:lang w:val="en-US"/>
+              </w:rPr>
+              <w:t>ant</w:t>
+            </w:r>
+          </w:p>
+          <w:p>
+            <w:pPr>
+              <w:shd w:val="clear" w:color="auto" w:fill="FFFFFF"/>
+              <w:jc w:val="left"/>
+              <w:rPr>
+                <w:rFonts w:ascii="Courier New" w:eastAsia="Times New Roman" w:hAnsi="Courier New" w:cs="Courier New"/>
+                <w:color w:val="000000"/>
+                <w:sz w:val="20"/>
+                <w:szCs w:val="20"/>
+                <w:lang w:val="en-US"/>
+              </w:rPr>
+            </w:pPr>
+            <w:proofErr w:type="gramStart"/>
+            <w:r>
+              <w:rPr>
+                <w:rFonts w:ascii="Courier New" w:eastAsia="Times New Roman" w:hAnsi="Courier New" w:cs="Courier New"/>
+                <w:b/>
+                <w:bCs/>
+                <w:color w:val="804000"/>
+                <w:sz w:val="20"/>
+                <w:szCs w:val="20"/>
+                <w:lang w:val="en-US"/>
+              </w:rPr>
+              <w:t>..</w:t>
+            </w:r>
+            <w:proofErr w:type="gramEnd"/>
+            <w:r>
+              <w:rPr>
+                <w:rFonts w:ascii="Courier New" w:eastAsia="Times New Roman" w:hAnsi="Courier New" w:cs="Courier New"/>
+                <w:b/>
+                <w:bCs/>
+                <w:color w:val="804000"/>
+                <w:sz w:val="20"/>
+                <w:szCs w:val="20"/>
+                <w:lang w:val="en-US"/>
+              </w:rPr>
+              <w:t>/</w:t>
+            </w:r>
+            <w:r>
+              <w:rPr>
+                <w:rFonts w:ascii="Courier New" w:eastAsia="Times New Roman" w:hAnsi="Courier New" w:cs="Courier New"/>
+                <w:color w:val="000000"/>
+                <w:sz w:val="20"/>
+                <w:szCs w:val="20"/>
+                <w:lang w:val="en-US"/>
+              </w:rPr>
+              <w:t>matos</w:t>
+            </w:r>
+            <w:r>
+              <w:rPr>
+                <w:rFonts w:ascii="Courier New" w:eastAsia="Times New Roman" w:hAnsi="Courier New" w:cs="Courier New"/>
+                <w:b/>
+                <w:bCs/>
+                <w:color w:val="804000"/>
+                <w:sz w:val="20"/>
+                <w:szCs w:val="20"/>
+                <w:lang w:val="en-US"/>
+              </w:rPr>
+              <w:t>/</w:t>
+            </w:r>
+            <w:r>
+              <w:rPr>
+                <w:rFonts w:ascii="Courier New" w:eastAsia="Times New Roman" w:hAnsi="Courier New" w:cs="Courier New"/>
+                <w:color w:val="000000"/>
+                <w:sz w:val="20"/>
+                <w:szCs w:val="20"/>
+                <w:lang w:val="en-US"/>
+              </w:rPr>
+              <w:t>apache-ant-1.10.1</w:t>
+            </w:r>
+            <w:r>
+              <w:rPr>
+                <w:rFonts w:ascii="Courier New" w:eastAsia="Times New Roman" w:hAnsi="Courier New" w:cs="Courier New"/>
+                <w:b/>
+                <w:bCs/>
+                <w:color w:val="804000"/>
+                <w:sz w:val="20"/>
+                <w:szCs w:val="20"/>
+                <w:lang w:val="en-US"/>
+              </w:rPr>
+              <w:t>/</w:t>
+            </w:r>
+            <w:r>
+              <w:rPr>
+                <w:rFonts w:ascii="Courier New" w:eastAsia="Times New Roman" w:hAnsi="Courier New" w:cs="Courier New"/>
+                <w:color w:val="000000"/>
+                <w:sz w:val="20"/>
+                <w:szCs w:val="20"/>
+                <w:lang w:val="en-US"/>
+              </w:rPr>
+              <w:t>bin</w:t>
+            </w:r>
+            <w:r>
+              <w:rPr>
+                <w:rFonts w:ascii="Courier New" w:eastAsia="Times New Roman" w:hAnsi="Courier New" w:cs="Courier New"/>
+                <w:b/>
+                <w:bCs/>
+                <w:color w:val="804000"/>
+                <w:sz w:val="20"/>
+                <w:szCs w:val="20"/>
+                <w:lang w:val="en-US"/>
+              </w:rPr>
+              <w:t>/</w:t>
+            </w:r>
+            <w:r>
+              <w:rPr>
+                <w:rFonts w:ascii="Courier New" w:eastAsia="Times New Roman" w:hAnsi="Courier New" w:cs="Courier New"/>
+                <w:color w:val="000000"/>
+                <w:sz w:val="20"/>
+                <w:szCs w:val="20"/>
+                <w:lang w:val="en-US"/>
+              </w:rPr>
+              <w:t>ant dist</w:t>
+            </w:r>
+          </w:p>
+          <w:p>
+            <w:pPr>
+              <w:shd w:val="clear" w:color="auto" w:fill="FFFFFF"/>
+              <w:jc w:val="left"/>
+              <w:rPr>
+                <w:rFonts w:ascii="Courier New" w:eastAsia="Times New Roman" w:hAnsi="Courier New" w:cs="Courier New"/>
+                <w:color w:val="000000"/>
+                <w:sz w:val="20"/>
+                <w:szCs w:val="20"/>
+                <w:lang w:val="en-US"/>
+              </w:rPr>
+            </w:pPr>
+            <w:r>
+              <w:rPr>
+                <w:rFonts w:ascii="Courier New" w:eastAsia="Times New Roman" w:hAnsi="Courier New" w:cs="Courier New"/>
+                <w:b/>
+                <w:bCs/>
+                <w:color w:val="0000FF"/>
+                <w:sz w:val="20"/>
+                <w:szCs w:val="20"/>
+                <w:lang w:val="en-US"/>
+              </w:rPr>
+              <w:t>cd</w:t>
+            </w:r>
+            <w:proofErr w:type="gramStart"/>
+            <w:r>
+              <w:rPr>
+                <w:rFonts w:ascii="Courier New" w:eastAsia="Times New Roman" w:hAnsi="Courier New" w:cs="Courier New"/>
+                <w:color w:val="000000"/>
+                <w:sz w:val="20"/>
+                <w:szCs w:val="20"/>
+                <w:lang w:val="en-US"/>
+              </w:rPr>
+              <w:t xml:space="preserve"> </w:t>
+            </w:r>
+            <w:r>
+              <w:rPr>
+                <w:rFonts w:ascii="Courier New" w:eastAsia="Times New Roman" w:hAnsi="Courier New" w:cs="Courier New"/>
+                <w:b/>
+                <w:bCs/>
+                <w:color w:val="804000"/>
+                <w:sz w:val="20"/>
+                <w:szCs w:val="20"/>
+                <w:lang w:val="en-US"/>
+              </w:rPr>
+              <w:t>..</w:t>
+            </w:r>
+            <w:proofErr w:type="gramEnd"/>
+            <w:r>
+              <w:rPr>
+                <w:rFonts w:ascii="Courier New" w:eastAsia="Times New Roman" w:hAnsi="Courier New" w:cs="Courier New"/>
+                <w:b/>
+                <w:bCs/>
+                <w:color w:val="804000"/>
+                <w:sz w:val="20"/>
+                <w:szCs w:val="20"/>
+                <w:lang w:val="en-US"/>
+              </w:rPr>
+              <w:t>/..</w:t>
+            </w:r>
+          </w:p>
+          <w:p>
+            <w:pPr>
+              <w:shd w:val="clear" w:color="auto" w:fill="FFFFFF"/>
+              <w:jc w:val="left"/>
+              <w:rPr>
+                <w:rFonts w:ascii="Courier New" w:eastAsia="Times New Roman" w:hAnsi="Courier New" w:cs="Courier New"/>
+                <w:color w:val="000000"/>
+                <w:sz w:val="20"/>
+                <w:szCs w:val="20"/>
+                <w:lang w:val="en-US"/>
+              </w:rPr>
+            </w:pPr>
+            <w:r>
+              <w:rPr>
+                <w:rFonts w:ascii="Courier New" w:eastAsia="Times New Roman" w:hAnsi="Courier New" w:cs="Courier New"/>
+                <w:color w:val="008000"/>
+                <w:sz w:val="20"/>
+                <w:szCs w:val="20"/>
+                <w:lang w:val="en-US"/>
+              </w:rPr>
+              <w:t># deploying app</w:t>
+            </w:r>
+          </w:p>
+          <w:p>
+            <w:pPr>
+              <w:shd w:val="clear" w:color="auto" w:fill="FFFFFF"/>
+              <w:jc w:val="left"/>
+              <w:rPr>
+                <w:rFonts w:ascii="Courier New" w:eastAsia="Times New Roman" w:hAnsi="Courier New" w:cs="Courier New"/>
+                <w:color w:val="000000"/>
+                <w:sz w:val="20"/>
+                <w:szCs w:val="20"/>
+                <w:lang w:val="en-US"/>
+              </w:rPr>
+            </w:pPr>
+            <w:r>
+              <w:rPr>
+                <w:rFonts w:ascii="Courier New" w:eastAsia="Times New Roman" w:hAnsi="Courier New" w:cs="Courier New"/>
+                <w:color w:val="000000"/>
+                <w:sz w:val="20"/>
+                <w:szCs w:val="20"/>
+                <w:lang w:val="en-US"/>
+              </w:rPr>
+              <w:t>payara41</w:t>
+            </w:r>
+            <w:r>
+              <w:rPr>
+                <w:rFonts w:ascii="Courier New" w:eastAsia="Times New Roman" w:hAnsi="Courier New" w:cs="Courier New"/>
+                <w:b/>
+                <w:bCs/>
+                <w:color w:val="804000"/>
+                <w:sz w:val="20"/>
+                <w:szCs w:val="20"/>
+                <w:lang w:val="en-US"/>
+              </w:rPr>
+              <w:t>/</w:t>
+            </w:r>
+            <w:r>
+              <w:rPr>
+                <w:rFonts w:ascii="Courier New" w:eastAsia="Times New Roman" w:hAnsi="Courier New" w:cs="Courier New"/>
+                <w:color w:val="000000"/>
+                <w:sz w:val="20"/>
+                <w:szCs w:val="20"/>
+                <w:lang w:val="en-US"/>
+              </w:rPr>
+              <w:t>bin</w:t>
+            </w:r>
+            <w:r>
+              <w:rPr>
+                <w:rFonts w:ascii="Courier New" w:eastAsia="Times New Roman" w:hAnsi="Courier New" w:cs="Courier New"/>
+                <w:b/>
+                <w:bCs/>
+                <w:color w:val="804000"/>
+                <w:sz w:val="20"/>
+                <w:szCs w:val="20"/>
+                <w:lang w:val="en-US"/>
+              </w:rPr>
+              <w:t>/</w:t>
+            </w:r>
+            <w:r>
+              <w:rPr>
+                <w:rFonts w:ascii="Courier New" w:eastAsia="Times New Roman" w:hAnsi="Courier New" w:cs="Courier New"/>
+                <w:color w:val="000000"/>
+                <w:sz w:val="20"/>
+                <w:szCs w:val="20"/>
+                <w:lang w:val="en-US"/>
+              </w:rPr>
+              <w:t>asadmin deploy IAE</w:t>
+            </w:r>
+            <w:r>
+              <w:rPr>
+                <w:rFonts w:ascii="Courier New" w:eastAsia="Times New Roman" w:hAnsi="Courier New" w:cs="Courier New"/>
+                <w:b/>
+                <w:bCs/>
+                <w:color w:val="804000"/>
+                <w:sz w:val="20"/>
+                <w:szCs w:val="20"/>
+                <w:lang w:val="en-US"/>
+              </w:rPr>
+              <w:t>/</w:t>
+            </w:r>
+            <w:r>
+              <w:rPr>
+                <w:rFonts w:ascii="Courier New" w:eastAsia="Times New Roman" w:hAnsi="Courier New" w:cs="Courier New"/>
+                <w:color w:val="000000"/>
+                <w:sz w:val="20"/>
+                <w:szCs w:val="20"/>
+                <w:lang w:val="en-US"/>
+              </w:rPr>
+              <w:t>rdvMed</w:t>
+            </w:r>
+            <w:r>
+              <w:rPr>
+                <w:rFonts w:ascii="Courier New" w:eastAsia="Times New Roman" w:hAnsi="Courier New" w:cs="Courier New"/>
+                <w:b/>
+                <w:bCs/>
+                <w:color w:val="804000"/>
+                <w:sz w:val="20"/>
+                <w:szCs w:val="20"/>
+                <w:lang w:val="en-US"/>
+              </w:rPr>
+              <w:t>/</w:t>
+            </w:r>
+            <w:r>
+              <w:rPr>
+                <w:rFonts w:ascii="Courier New" w:eastAsia="Times New Roman" w:hAnsi="Courier New" w:cs="Courier New"/>
+                <w:color w:val="000000"/>
+                <w:sz w:val="20"/>
+                <w:szCs w:val="20"/>
+                <w:lang w:val="en-US"/>
+              </w:rPr>
+              <w:t>dist</w:t>
+            </w:r>
+            <w:r>
+              <w:rPr>
+                <w:rFonts w:ascii="Courier New" w:eastAsia="Times New Roman" w:hAnsi="Courier New" w:cs="Courier New"/>
+                <w:b/>
+                <w:bCs/>
+                <w:color w:val="804000"/>
+                <w:sz w:val="20"/>
+                <w:szCs w:val="20"/>
+                <w:lang w:val="en-US"/>
+              </w:rPr>
+              <w:t>/</w:t>
+            </w:r>
+            <w:r>
+              <w:rPr>
+                <w:rFonts w:ascii="Courier New" w:eastAsia="Times New Roman" w:hAnsi="Courier New" w:cs="Courier New"/>
+                <w:color w:val="000000"/>
+                <w:sz w:val="20"/>
+                <w:szCs w:val="20"/>
+                <w:lang w:val="en-US"/>
+              </w:rPr>
+              <w:t>rdvMed.war</w:t>
+            </w:r>
+          </w:p>
+          <w:p>
+            <w:pPr>
+              <w:shd w:val="clear" w:color="auto" w:fill="FFFFFF"/>
+              <w:jc w:val="left"/>
+              <w:rPr>
+                <w:rFonts w:ascii="Courier New" w:eastAsia="Times New Roman" w:hAnsi="Courier New" w:cs="Courier New"/>
+                <w:color w:val="000000"/>
+                <w:sz w:val="20"/>
+                <w:szCs w:val="20"/>
+                <w:lang w:val="en-US"/>
+              </w:rPr>
+            </w:pPr>
+            <w:r>
+              <w:rPr>
+                <w:rFonts w:ascii="Courier New" w:eastAsia="Times New Roman" w:hAnsi="Courier New" w:cs="Courier New"/>
+                <w:color w:val="008000"/>
+                <w:sz w:val="20"/>
+                <w:szCs w:val="20"/>
+                <w:lang w:val="en-US"/>
+              </w:rPr>
+              <w:t># launching demo</w:t>
+            </w:r>
+          </w:p>
+          <w:p>
+            <w:pPr>
+              <w:shd w:val="clear" w:color="auto" w:fill="FFFFFF"/>
+              <w:jc w:val="left"/>
+              <w:rPr>
+                <w:rFonts w:ascii="Courier New" w:eastAsia="Times New Roman" w:hAnsi="Courier New" w:cs="Courier New"/>
+                <w:color w:val="000000"/>
+                <w:sz w:val="20"/>
+                <w:szCs w:val="20"/>
+                <w:lang w:val="en-US"/>
+              </w:rPr>
+            </w:pPr>
+            <w:r>
+              <w:rPr>
+                <w:rFonts w:ascii="Courier New" w:eastAsia="Times New Roman" w:hAnsi="Courier New" w:cs="Courier New"/>
+                <w:b/>
+                <w:bCs/>
+                <w:color w:val="0000FF"/>
+                <w:sz w:val="20"/>
+                <w:szCs w:val="20"/>
+                <w:lang w:val="en-US"/>
+              </w:rPr>
+              <w:t>cd</w:t>
+            </w:r>
+            <w:r>
+              <w:rPr>
+                <w:rFonts w:ascii="Courier New" w:eastAsia="Times New Roman" w:hAnsi="Courier New" w:cs="Courier New"/>
+                <w:color w:val="000000"/>
+                <w:sz w:val="20"/>
+                <w:szCs w:val="20"/>
+                <w:lang w:val="en-US"/>
+              </w:rPr>
+              <w:t xml:space="preserve"> IAE</w:t>
+            </w:r>
+            <w:r>
+              <w:rPr>
+                <w:rFonts w:ascii="Courier New" w:eastAsia="Times New Roman" w:hAnsi="Courier New" w:cs="Courier New"/>
+                <w:b/>
+                <w:bCs/>
+                <w:color w:val="804000"/>
+                <w:sz w:val="20"/>
+                <w:szCs w:val="20"/>
+                <w:lang w:val="en-US"/>
+              </w:rPr>
+              <w:t>/</w:t>
+            </w:r>
+            <w:r>
+              <w:rPr>
+                <w:rFonts w:ascii="Courier New" w:eastAsia="Times New Roman" w:hAnsi="Courier New" w:cs="Courier New"/>
+                <w:color w:val="000000"/>
+                <w:sz w:val="20"/>
+                <w:szCs w:val="20"/>
+                <w:lang w:val="en-US"/>
+              </w:rPr>
+              <w:t>rdvMed</w:t>
+            </w:r>
+          </w:p>
+          <w:p>
+            <w:pPr>
+              <w:shd w:val="clear" w:color="auto" w:fill="FFFFFF"/>
+              <w:jc w:val="left"/>
+              <w:rPr>
+                <w:rFonts w:ascii="Courier New" w:eastAsia="Times New Roman" w:hAnsi="Courier New" w:cs="Courier New"/>
+                <w:color w:val="000000"/>
+                <w:sz w:val="20"/>
+                <w:szCs w:val="20"/>
+                <w:lang w:val="en-US"/>
+              </w:rPr>
+            </w:pPr>
+            <w:proofErr w:type="gramStart"/>
+            <w:r>
+              <w:rPr>
+                <w:rFonts w:ascii="Courier New" w:eastAsia="Times New Roman" w:hAnsi="Courier New" w:cs="Courier New"/>
+                <w:b/>
+                <w:bCs/>
+                <w:color w:val="804000"/>
+                <w:sz w:val="20"/>
+                <w:szCs w:val="20"/>
+                <w:lang w:val="en-US"/>
+              </w:rPr>
+              <w:t>..</w:t>
+            </w:r>
+            <w:proofErr w:type="gramEnd"/>
+            <w:r>
+              <w:rPr>
+                <w:rFonts w:ascii="Courier New" w:eastAsia="Times New Roman" w:hAnsi="Courier New" w:cs="Courier New"/>
+                <w:b/>
+                <w:bCs/>
+                <w:color w:val="804000"/>
+                <w:sz w:val="20"/>
+                <w:szCs w:val="20"/>
+                <w:lang w:val="en-US"/>
+              </w:rPr>
+              <w:t>/</w:t>
+            </w:r>
+            <w:r>
+              <w:rPr>
+                <w:rFonts w:ascii="Courier New" w:eastAsia="Times New Roman" w:hAnsi="Courier New" w:cs="Courier New"/>
+                <w:color w:val="000000"/>
+                <w:sz w:val="20"/>
+                <w:szCs w:val="20"/>
+                <w:lang w:val="en-US"/>
+              </w:rPr>
+              <w:t>matos</w:t>
+            </w:r>
+            <w:r>
+              <w:rPr>
+                <w:rFonts w:ascii="Courier New" w:eastAsia="Times New Roman" w:hAnsi="Courier New" w:cs="Courier New"/>
+                <w:b/>
+                <w:bCs/>
+                <w:color w:val="804000"/>
+                <w:sz w:val="20"/>
+                <w:szCs w:val="20"/>
+                <w:lang w:val="en-US"/>
+              </w:rPr>
+              <w:t>/</w:t>
+            </w:r>
+            <w:r>
+              <w:rPr>
+                <w:rFonts w:ascii="Courier New" w:eastAsia="Times New Roman" w:hAnsi="Courier New" w:cs="Courier New"/>
+                <w:color w:val="000000"/>
+                <w:sz w:val="20"/>
+                <w:szCs w:val="20"/>
+                <w:lang w:val="en-US"/>
+              </w:rPr>
+              <w:t>apache-ant-1.10.1</w:t>
+            </w:r>
+            <w:r>
+              <w:rPr>
+                <w:rFonts w:ascii="Courier New" w:eastAsia="Times New Roman" w:hAnsi="Courier New" w:cs="Courier New"/>
+                <w:b/>
+                <w:bCs/>
+                <w:color w:val="804000"/>
+                <w:sz w:val="20"/>
+                <w:szCs w:val="20"/>
+                <w:lang w:val="en-US"/>
+              </w:rPr>
+              <w:t>/</w:t>
+            </w:r>
+            <w:r>
+              <w:rPr>
+                <w:rFonts w:ascii="Courier New" w:eastAsia="Times New Roman" w:hAnsi="Courier New" w:cs="Courier New"/>
+                <w:color w:val="000000"/>
+                <w:sz w:val="20"/>
+                <w:szCs w:val="20"/>
+                <w:lang w:val="en-US"/>
+              </w:rPr>
+              <w:t>bin</w:t>
+            </w:r>
+            <w:r>
+              <w:rPr>
+                <w:rFonts w:ascii="Courier New" w:eastAsia="Times New Roman" w:hAnsi="Courier New" w:cs="Courier New"/>
+                <w:b/>
+                <w:bCs/>
+                <w:color w:val="804000"/>
+                <w:sz w:val="20"/>
+                <w:szCs w:val="20"/>
+                <w:lang w:val="en-US"/>
+              </w:rPr>
+              <w:t>/</w:t>
+            </w:r>
+            <w:r>
+              <w:rPr>
+                <w:rFonts w:ascii="Courier New" w:eastAsia="Times New Roman" w:hAnsi="Courier New" w:cs="Courier New"/>
+                <w:color w:val="000000"/>
+                <w:sz w:val="20"/>
+                <w:szCs w:val="20"/>
+                <w:lang w:val="en-US"/>
+              </w:rPr>
+              <w:t>ant mytest</w:t>
+            </w:r>
+          </w:p>
+          <w:p>
+            <w:pPr>
+              <w:keepNext/>
+              <w:shd w:val="clear" w:color="auto" w:fill="FFFFFF"/>
+              <w:jc w:val="left"/>
+              <w:rPr>
+                <w:rFonts w:ascii="Courier New" w:eastAsia="Times New Roman" w:hAnsi="Courier New" w:cs="Courier New"/>
+                <w:color w:val="000000"/>
+                <w:sz w:val="20"/>
+                <w:szCs w:val="20"/>
+              </w:rPr>
+            </w:pPr>
+            <w:proofErr w:type="gramStart"/>
+            <w:r>
+              <w:rPr>
+                <w:rFonts w:ascii="Courier New" w:eastAsia="Times New Roman" w:hAnsi="Courier New" w:cs="Courier New"/>
+                <w:b/>
+                <w:bCs/>
+                <w:color w:val="804000"/>
+                <w:sz w:val="20"/>
+                <w:szCs w:val="20"/>
+              </w:rPr>
+              <w:t>..</w:t>
+            </w:r>
+            <w:proofErr w:type="gramEnd"/>
+            <w:r>
+              <w:rPr>
+                <w:rFonts w:ascii="Courier New" w:eastAsia="Times New Roman" w:hAnsi="Courier New" w:cs="Courier New"/>
+                <w:b/>
+                <w:bCs/>
+                <w:color w:val="804000"/>
+                <w:sz w:val="20"/>
+                <w:szCs w:val="20"/>
+              </w:rPr>
+              <w:t>/</w:t>
+            </w:r>
+            <w:r>
+              <w:rPr>
+                <w:rFonts w:ascii="Courier New" w:eastAsia="Times New Roman" w:hAnsi="Courier New" w:cs="Courier New"/>
+                <w:color w:val="000000"/>
+                <w:sz w:val="20"/>
+                <w:szCs w:val="20"/>
+              </w:rPr>
+              <w:t>matos</w:t>
+            </w:r>
+            <w:r>
+              <w:rPr>
+                <w:rFonts w:ascii="Courier New" w:eastAsia="Times New Roman" w:hAnsi="Courier New" w:cs="Courier New"/>
+                <w:b/>
+                <w:bCs/>
+                <w:color w:val="804000"/>
+                <w:sz w:val="20"/>
+                <w:szCs w:val="20"/>
+              </w:rPr>
+              <w:t>/</w:t>
+            </w:r>
+            <w:r>
+              <w:rPr>
+                <w:rFonts w:ascii="Courier New" w:eastAsia="Times New Roman" w:hAnsi="Courier New" w:cs="Courier New"/>
+                <w:color w:val="000000"/>
+                <w:sz w:val="20"/>
+                <w:szCs w:val="20"/>
+              </w:rPr>
+              <w:t>apache-ant-1.10.1</w:t>
+            </w:r>
+            <w:r>
+              <w:rPr>
+                <w:rFonts w:ascii="Courier New" w:eastAsia="Times New Roman" w:hAnsi="Courier New" w:cs="Courier New"/>
+                <w:b/>
+                <w:bCs/>
+                <w:color w:val="804000"/>
+                <w:sz w:val="20"/>
+                <w:szCs w:val="20"/>
+              </w:rPr>
+              <w:t>/</w:t>
+            </w:r>
+            <w:r>
+              <w:rPr>
+                <w:rFonts w:ascii="Courier New" w:eastAsia="Times New Roman" w:hAnsi="Courier New" w:cs="Courier New"/>
+                <w:color w:val="000000"/>
+                <w:sz w:val="20"/>
+                <w:szCs w:val="20"/>
+              </w:rPr>
+              <w:t>bin</w:t>
+            </w:r>
+            <w:r>
+              <w:rPr>
+                <w:rFonts w:ascii="Courier New" w:eastAsia="Times New Roman" w:hAnsi="Courier New" w:cs="Courier New"/>
+                <w:b/>
+                <w:bCs/>
+                <w:color w:val="804000"/>
+                <w:sz w:val="20"/>
+                <w:szCs w:val="20"/>
+              </w:rPr>
+              <w:t>/</w:t>
+            </w:r>
+            <w:r>
+              <w:rPr>
+                <w:rFonts w:ascii="Courier New" w:eastAsia="Times New Roman" w:hAnsi="Courier New" w:cs="Courier New"/>
+                <w:color w:val="000000"/>
+                <w:sz w:val="20"/>
+                <w:szCs w:val="20"/>
+              </w:rPr>
+              <w:t>ant javadoc</w:t>
+            </w:r>
+          </w:p>
+        </w:tc>
+      </w:tr>
+    </w:tbl>
+    <w:p>
+      <w:pPr>
+        <w:pStyle w:val="Lgende"/>
+      </w:pPr>
+      <w:bookmarkStart w:id="16" w:name="_Ref478653753"/>
+      <w:bookmarkStart w:id="17" w:name="_Toc478655333"/>
+      <w:r>
+        <w:t xml:space="preserve">Figure </w:t>
+      </w:r>
+      <w:r>
+        <w:fldChar w:fldCharType="begin"/>
+      </w:r>
+      <w:r>
+        <w:instrText xml:space="preserve"> SEQ Figure \* ARABIC </w:instrText>
+      </w:r>
+      <w:r>
+        <w:fldChar w:fldCharType="separate"/>
+      </w:r>
+      <w:r>
+        <w:rPr>
+          <w:noProof/>
+        </w:rPr>
+        <w:t>4</w:t>
+      </w:r>
+      <w:r>
+        <w:fldChar w:fldCharType="end"/>
+      </w:r>
       <w:bookmarkEnd w:id="16"/>
+      <w:r>
+        <w:t xml:space="preserve"> - Script de déploiement (deploy.sh)</w:t>
+      </w:r>
+      <w:bookmarkEnd w:id="17"/>
     </w:p>
     <w:p>
+      <w:r>
+        <w:t>Nous avons donc développé 31 tests qui viennent vérifier le bon fonctionnement et le bon disfonctionnement de différentes requêtes sur les quatre entités. Ces tests sont tous positifs en environnement de développement et sur les environnement Travis CI. Pour plus de tests, il est possible d’interagir manuellement avec le serveur grâce à une commande comme curl mais pour ce faire il est nécessaire d’apporter quelques explications sur les différents services.</w:t>
+      </w:r>
+    </w:p>
+    <w:p>
+      <w:r>
+        <w:lastRenderedPageBreak/>
+        <w:t xml:space="preserve">Tout d’abord l’application est par défaut atteignable sur le port 8080 avec son nom c’est-à-dire pour un usage local : </w:t>
+      </w:r>
+      <w:hyperlink r:id="rId18" w:history="1">
+        <w:r>
+          <w:rPr>
+            <w:rStyle w:val="Lienhypertexte"/>
+          </w:rPr>
+          <w:t>http://localhost:8080/rdvMed</w:t>
+        </w:r>
+      </w:hyperlink>
+      <w:r>
+        <w:t>. Toutes les réponses se font en JSON. Avec ceci il est possible d’atteindre la page d’accueil du service. Pour obtenir un service il faut simplement ajouter « ws/nomService », par exemple :</w:t>
+      </w:r>
+    </w:p>
+    <w:p>
+      <w:pPr>
+        <w:pStyle w:val="Paragraphedeliste"/>
+        <w:numPr>
+          <w:ilvl w:val="0"/>
+          <w:numId w:val="25"/>
+        </w:numPr>
+      </w:pPr>
+      <w:r>
+        <w:t xml:space="preserve">Pour les patients on a l’url : </w:t>
+      </w:r>
+      <w:hyperlink r:id="rId19" w:history="1">
+        <w:r>
+          <w:rPr>
+            <w:rStyle w:val="Lienhypertexte"/>
+          </w:rPr>
+          <w:t>http://localhost:8080/rdvMed/ws/patients</w:t>
+        </w:r>
+      </w:hyperlink>
+      <w:r>
+        <w:t>.</w:t>
+      </w:r>
+    </w:p>
+    <w:p>
+      <w:pPr>
+        <w:pStyle w:val="Paragraphedeliste"/>
+        <w:numPr>
+          <w:ilvl w:val="0"/>
+          <w:numId w:val="25"/>
+        </w:numPr>
+      </w:pPr>
+      <w:r>
+        <w:t xml:space="preserve">Pour les </w:t>
+      </w:r>
+      <w:r>
+        <w:t>médecins</w:t>
+      </w:r>
+      <w:r>
+        <w:t xml:space="preserve"> on a l’url : </w:t>
+      </w:r>
+      <w:hyperlink r:id="rId20" w:history="1">
+        <w:r>
+          <w:rPr>
+            <w:rStyle w:val="Lienhypertexte"/>
+          </w:rPr>
+          <w:t>http://localhost:8080/rdvMed/ws/medecins</w:t>
+        </w:r>
+      </w:hyperlink>
+      <w:r>
+        <w:t>.</w:t>
+      </w:r>
+    </w:p>
+    <w:p>
+      <w:pPr>
+        <w:pStyle w:val="Paragraphedeliste"/>
+        <w:numPr>
+          <w:ilvl w:val="0"/>
+          <w:numId w:val="25"/>
+        </w:numPr>
+      </w:pPr>
+      <w:r>
+        <w:t xml:space="preserve">Pour les </w:t>
+      </w:r>
+      <w:r>
+        <w:t>créneaux</w:t>
+      </w:r>
+      <w:r>
+        <w:t xml:space="preserve"> on a l’url : </w:t>
+      </w:r>
+      <w:hyperlink r:id="rId21" w:history="1">
+        <w:r>
+          <w:rPr>
+            <w:rStyle w:val="Lienhypertexte"/>
+          </w:rPr>
+          <w:t>http://localhost:8080/rdvMed/ws/creneaux</w:t>
+        </w:r>
+      </w:hyperlink>
+      <w:r>
+        <w:t>.</w:t>
+      </w:r>
+    </w:p>
+    <w:p>
+      <w:pPr>
+        <w:pStyle w:val="Paragraphedeliste"/>
+        <w:numPr>
+          <w:ilvl w:val="0"/>
+          <w:numId w:val="25"/>
+        </w:numPr>
+      </w:pPr>
+      <w:r>
+        <w:t xml:space="preserve">Pour les </w:t>
+      </w:r>
+      <w:r>
+        <w:t>rendez-vous</w:t>
+      </w:r>
+      <w:r>
+        <w:t xml:space="preserve"> on a l’url : </w:t>
+      </w:r>
+      <w:hyperlink r:id="rId22" w:history="1">
+        <w:r>
+          <w:rPr>
+            <w:rStyle w:val="Lienhypertexte"/>
+          </w:rPr>
+          <w:t>http://localhost:8080/rdvMed/ws/rdv</w:t>
+        </w:r>
+      </w:hyperlink>
+      <w:r>
+        <w:t xml:space="preserve">. </w:t>
+      </w:r>
+    </w:p>
+    <w:p>
+      <w:r>
+        <w:t>Ensuite tout dépend de la méthode http utilisé :</w:t>
+      </w:r>
+    </w:p>
+    <w:p>
+      <w:pPr>
+        <w:pStyle w:val="Paragraphedeliste"/>
+        <w:numPr>
+          <w:ilvl w:val="0"/>
+          <w:numId w:val="25"/>
+        </w:numPr>
+      </w:pPr>
+      <w:r>
+        <w:t>Avec un GET sur les url précédentes on obtient la liste de toutes les entités relatives au service.</w:t>
+      </w:r>
+    </w:p>
+    <w:p>
+      <w:pPr>
+        <w:pStyle w:val="Paragraphedeliste"/>
+        <w:numPr>
+          <w:ilvl w:val="0"/>
+          <w:numId w:val="25"/>
+        </w:numPr>
+      </w:pPr>
+      <w:r>
+        <w:t>Avec un POST on peut ajouter une entité à condition d’envoyer l’objet JSON correspondant.</w:t>
+      </w:r>
+    </w:p>
+    <w:p>
+      <w:r>
+        <w:t>Si on ajoute l’id d’une entité à l’URL il est possible de manipuler une entité particulière (</w:t>
+      </w:r>
+      <w:hyperlink r:id="rId23" w:history="1">
+        <w:r>
+          <w:rPr>
+            <w:rStyle w:val="Lienhypertexte"/>
+          </w:rPr>
+          <w:t>http://localhost:8080/rdvMed/ws/patients/12</w:t>
+        </w:r>
+      </w:hyperlink>
+      <w:r>
+        <w:t>) :</w:t>
+      </w:r>
+    </w:p>
+    <w:p>
+      <w:pPr>
+        <w:pStyle w:val="Paragraphedeliste"/>
+        <w:numPr>
+          <w:ilvl w:val="0"/>
+          <w:numId w:val="25"/>
+        </w:numPr>
+      </w:pPr>
+      <w:r>
+        <w:t>Avec un GET on obtient l’entité demandée.</w:t>
+      </w:r>
+    </w:p>
+    <w:p>
+      <w:pPr>
+        <w:pStyle w:val="Paragraphedeliste"/>
+        <w:numPr>
+          <w:ilvl w:val="0"/>
+          <w:numId w:val="25"/>
+        </w:numPr>
+      </w:pPr>
+      <w:r>
+        <w:t xml:space="preserve">Avec un PUT on peut mettre à jour cette entité </w:t>
+      </w:r>
+      <w:r>
+        <w:t>à condition d’envoyer l’objet JSON correspondant.</w:t>
+      </w:r>
+    </w:p>
+    <w:p>
+      <w:pPr>
+        <w:pStyle w:val="Paragraphedeliste"/>
+        <w:numPr>
+          <w:ilvl w:val="0"/>
+          <w:numId w:val="25"/>
+        </w:numPr>
+      </w:pPr>
+      <w:r>
+        <w:t>Avec un DELETE on peut la supprimer.</w:t>
+      </w:r>
+    </w:p>
+    <w:p>
+      <w:r>
+        <w:t>Ainsi la création, la modification et l’annulation d’un rendez-vous s’effectue avec les POST, PUT et DELETE correspondant sur rdv.</w:t>
+      </w:r>
+    </w:p>
+    <w:p>
+      <w:r>
+        <w:t xml:space="preserve">Une petite particularité est l’inventaire des créneaux libres : pour obtenir les disponibilité d’un médecin pour un jour donné, il faut utiliser, associé à l’envoi par POST du médecin en question, une url de ce type : </w:t>
+      </w:r>
+      <w:hyperlink r:id="rId24" w:history="1">
+        <w:r>
+          <w:rPr>
+            <w:rStyle w:val="Lienhypertexte"/>
+          </w:rPr>
+          <w:t>http://localhost:8080/rdvMed/ws/rdv/libres/2017/04/12</w:t>
+        </w:r>
+      </w:hyperlink>
+      <w:r>
+        <w:t>. Ainsi on obtient pour</w:t>
+      </w:r>
+      <w:r>
+        <w:t xml:space="preserve"> le médecin demandé ses disponibilités pour le 12 avril 2017. Attention tout de même à la façon d’envoyer les dates au service : en Java un 4 signifie le mois de mai mais dans cette commande le 4 est bien le mois d’avril.</w:t>
+      </w:r>
+    </w:p>
+    <w:p>
+      <w:r>
+        <w:t>Il existe aussi d’autres commandes dont le détail ici ne revêt pas un grand intérêt, il est donc temps de conclure.</w:t>
+      </w:r>
+      <w:bookmarkStart w:id="18" w:name="_GoBack"/>
+      <w:bookmarkEnd w:id="18"/>
+    </w:p>
+    <w:p>
       <w:pPr>
         <w:pStyle w:val="En-ttedetabledesmatires"/>
       </w:pPr>
-      <w:bookmarkStart w:id="17" w:name="_Toc478652957"/>
+      <w:bookmarkStart w:id="19" w:name="_Toc478655342"/>
       <w:r>
         <w:lastRenderedPageBreak/>
         <w:t>Conclusion</w:t>
       </w:r>
-      <w:bookmarkEnd w:id="17"/>
+      <w:bookmarkEnd w:id="19"/>
     </w:p>
     <w:p>
       <w:r>
@@ -12316,6 +15272,65 @@
       </w:tcPr>
     </w:tblStylePr>
   </w:style>
+  <w:style w:type="character" w:customStyle="1" w:styleId="sc8">
+    <w:name w:val="sc8"/>
+    <w:basedOn w:val="Policepardfaut"/>
+    <w:rsid w:val="001A1673"/>
+    <w:rPr>
+      <w:rFonts w:ascii="Courier New" w:hAnsi="Courier New" w:cs="Courier New" w:hint="default"/>
+      <w:color w:val="000000"/>
+      <w:sz w:val="20"/>
+      <w:szCs w:val="20"/>
+    </w:rPr>
+  </w:style>
+  <w:style w:type="character" w:customStyle="1" w:styleId="sc71">
+    <w:name w:val="sc71"/>
+    <w:basedOn w:val="Policepardfaut"/>
+    <w:rsid w:val="001A1673"/>
+    <w:rPr>
+      <w:rFonts w:ascii="Courier New" w:hAnsi="Courier New" w:cs="Courier New" w:hint="default"/>
+      <w:b/>
+      <w:bCs/>
+      <w:color w:val="804000"/>
+      <w:sz w:val="20"/>
+      <w:szCs w:val="20"/>
+    </w:rPr>
+  </w:style>
+  <w:style w:type="character" w:customStyle="1" w:styleId="sc721">
+    <w:name w:val="sc721"/>
+    <w:basedOn w:val="Policepardfaut"/>
+    <w:rsid w:val="001A1673"/>
+    <w:rPr>
+      <w:rFonts w:ascii="Courier New" w:hAnsi="Courier New" w:cs="Courier New" w:hint="default"/>
+      <w:color w:val="000000"/>
+      <w:sz w:val="20"/>
+      <w:szCs w:val="20"/>
+      <w:u w:val="single"/>
+    </w:rPr>
+  </w:style>
+  <w:style w:type="character" w:customStyle="1" w:styleId="sc31">
+    <w:name w:val="sc31"/>
+    <w:basedOn w:val="Policepardfaut"/>
+    <w:rsid w:val="001A1673"/>
+    <w:rPr>
+      <w:rFonts w:ascii="Courier New" w:hAnsi="Courier New" w:cs="Courier New" w:hint="default"/>
+      <w:color w:val="FF0000"/>
+      <w:sz w:val="20"/>
+      <w:szCs w:val="20"/>
+    </w:rPr>
+  </w:style>
+  <w:style w:type="character" w:styleId="Mention">
+    <w:name w:val="Mention"/>
+    <w:basedOn w:val="Policepardfaut"/>
+    <w:uiPriority w:val="99"/>
+    <w:semiHidden/>
+    <w:unhideWhenUsed/>
+    <w:rsid w:val="008D4424"/>
+    <w:rPr>
+      <w:color w:val="2B579A"/>
+      <w:shd w:val="clear" w:color="auto" w:fill="E6E6E6"/>
+    </w:rPr>
+  </w:style>
 </w:styles>
 </file>
 
@@ -12642,7 +15657,7 @@
 </file>
 
 <file path=customXml/itemProps3.xml><?xml version="1.0" encoding="utf-8"?>
-<ds:datastoreItem xmlns:ds="http://schemas.openxmlformats.org/officeDocument/2006/customXml" ds:itemID="{E00CC2DD-A0C6-460B-BB1C-435BD8AC5B5B}">
+<ds:datastoreItem xmlns:ds="http://schemas.openxmlformats.org/officeDocument/2006/customXml" ds:itemID="{F8CFA3F2-4536-4CE9-8114-E292388A4A30}">
   <ds:schemaRefs>
     <ds:schemaRef ds:uri="http://schemas.openxmlformats.org/officeDocument/2006/bibliography"/>
   </ds:schemaRefs>

</xml_diff>